<commit_message>
worked with static keyword
</commit_message>
<xml_diff>
--- a/oop/main.docx
+++ b/oop/main.docx
@@ -80,14 +80,14 @@
                             <w:pPr>
                               <w:jc w:val="center"/>
                               <w:rPr>
-                                <w:color w:val="00B050"/>
+                                <w:color w:val="FF0000"/>
                                 <w:sz w:val="32"/>
                                 <w:szCs w:val="32"/>
                               </w:rPr>
                             </w:pPr>
                             <w:r>
                               <w:rPr>
-                                <w:color w:val="00B050"/>
+                                <w:color w:val="FF0000"/>
                                 <w:sz w:val="32"/>
                                 <w:szCs w:val="32"/>
                               </w:rPr>
@@ -98,14 +98,14 @@
                             <w:pPr>
                               <w:jc w:val="center"/>
                               <w:rPr>
-                                <w:color w:val="00B050"/>
+                                <w:color w:val="FF0000"/>
                                 <w:sz w:val="32"/>
                                 <w:szCs w:val="32"/>
                               </w:rPr>
                             </w:pPr>
                             <w:r>
                               <w:rPr>
-                                <w:color w:val="00B050"/>
+                                <w:color w:val="FF0000"/>
                                 <w:sz w:val="32"/>
                                 <w:szCs w:val="32"/>
                               </w:rPr>
@@ -139,14 +139,14 @@
                       <w:pPr>
                         <w:jc w:val="center"/>
                         <w:rPr>
-                          <w:color w:val="00B050"/>
+                          <w:color w:val="FF0000"/>
                           <w:sz w:val="32"/>
                           <w:szCs w:val="32"/>
                         </w:rPr>
                       </w:pPr>
                       <w:r>
                         <w:rPr>
-                          <w:color w:val="00B050"/>
+                          <w:color w:val="FF0000"/>
                           <w:sz w:val="32"/>
                           <w:szCs w:val="32"/>
                         </w:rPr>
@@ -157,14 +157,14 @@
                       <w:pPr>
                         <w:jc w:val="center"/>
                         <w:rPr>
-                          <w:color w:val="00B050"/>
+                          <w:color w:val="FF0000"/>
                           <w:sz w:val="32"/>
                           <w:szCs w:val="32"/>
                         </w:rPr>
                       </w:pPr>
                       <w:r>
                         <w:rPr>
-                          <w:color w:val="00B050"/>
+                          <w:color w:val="FF0000"/>
                           <w:sz w:val="32"/>
                           <w:szCs w:val="32"/>
                         </w:rPr>
@@ -246,13 +246,23 @@
                                 <w:szCs w:val="32"/>
                               </w:rPr>
                             </w:pPr>
-                            <w:r>
-                              <w:rPr>
-                                <w:color w:val="00B050"/>
-                                <w:sz w:val="32"/>
-                                <w:szCs w:val="32"/>
-                              </w:rPr>
-                              <w:t xml:space="preserve">MyClass t1, t2; </w:t>
+                            <w:proofErr w:type="spellStart"/>
+                            <w:r>
+                              <w:rPr>
+                                <w:color w:val="00B050"/>
+                                <w:sz w:val="32"/>
+                                <w:szCs w:val="32"/>
+                              </w:rPr>
+                              <w:t>MyClass</w:t>
+                            </w:r>
+                            <w:proofErr w:type="spellEnd"/>
+                            <w:r>
+                              <w:rPr>
+                                <w:color w:val="00B050"/>
+                                <w:sz w:val="32"/>
+                                <w:szCs w:val="32"/>
+                              </w:rPr>
+                              <w:t xml:space="preserve"> t1, t2; </w:t>
                             </w:r>
                           </w:p>
                           <w:p>
@@ -264,13 +274,23 @@
                                 <w:szCs w:val="32"/>
                               </w:rPr>
                             </w:pPr>
-                            <w:r>
-                              <w:rPr>
-                                <w:color w:val="00B050"/>
-                                <w:sz w:val="32"/>
-                                <w:szCs w:val="32"/>
-                              </w:rPr>
-                              <w:t xml:space="preserve">MyClass t3 = t1; // ----&gt; (1) </w:t>
+                            <w:proofErr w:type="spellStart"/>
+                            <w:r>
+                              <w:rPr>
+                                <w:color w:val="00B050"/>
+                                <w:sz w:val="32"/>
+                                <w:szCs w:val="32"/>
+                              </w:rPr>
+                              <w:t>MyClass</w:t>
+                            </w:r>
+                            <w:proofErr w:type="spellEnd"/>
+                            <w:r>
+                              <w:rPr>
+                                <w:color w:val="00B050"/>
+                                <w:sz w:val="32"/>
+                                <w:szCs w:val="32"/>
+                              </w:rPr>
+                              <w:t xml:space="preserve"> t3 = t1; // ----&gt; (1) </w:t>
                             </w:r>
                           </w:p>
                           <w:p>
@@ -361,13 +381,23 @@
                           <w:szCs w:val="32"/>
                         </w:rPr>
                       </w:pPr>
-                      <w:r>
-                        <w:rPr>
-                          <w:color w:val="00B050"/>
-                          <w:sz w:val="32"/>
-                          <w:szCs w:val="32"/>
-                        </w:rPr>
-                        <w:t xml:space="preserve">MyClass t1, t2; </w:t>
+                      <w:proofErr w:type="spellStart"/>
+                      <w:r>
+                        <w:rPr>
+                          <w:color w:val="00B050"/>
+                          <w:sz w:val="32"/>
+                          <w:szCs w:val="32"/>
+                        </w:rPr>
+                        <w:t>MyClass</w:t>
+                      </w:r>
+                      <w:proofErr w:type="spellEnd"/>
+                      <w:r>
+                        <w:rPr>
+                          <w:color w:val="00B050"/>
+                          <w:sz w:val="32"/>
+                          <w:szCs w:val="32"/>
+                        </w:rPr>
+                        <w:t xml:space="preserve"> t1, t2; </w:t>
                       </w:r>
                     </w:p>
                     <w:p>
@@ -379,13 +409,23 @@
                           <w:szCs w:val="32"/>
                         </w:rPr>
                       </w:pPr>
-                      <w:r>
-                        <w:rPr>
-                          <w:color w:val="00B050"/>
-                          <w:sz w:val="32"/>
-                          <w:szCs w:val="32"/>
-                        </w:rPr>
-                        <w:t xml:space="preserve">MyClass t3 = t1; // ----&gt; (1) </w:t>
+                      <w:proofErr w:type="spellStart"/>
+                      <w:r>
+                        <w:rPr>
+                          <w:color w:val="00B050"/>
+                          <w:sz w:val="32"/>
+                          <w:szCs w:val="32"/>
+                        </w:rPr>
+                        <w:t>MyClass</w:t>
+                      </w:r>
+                      <w:proofErr w:type="spellEnd"/>
+                      <w:r>
+                        <w:rPr>
+                          <w:color w:val="00B050"/>
+                          <w:sz w:val="32"/>
+                          <w:szCs w:val="32"/>
+                        </w:rPr>
+                        <w:t xml:space="preserve"> t3 = t1; // ----&gt; (1) </w:t>
                       </w:r>
                     </w:p>
                     <w:p>
@@ -511,14 +551,14 @@
                             <w:pPr>
                               <w:jc w:val="center"/>
                               <w:rPr>
-                                <w:color w:val="00B050"/>
+                                <w:color w:val="FF0000"/>
                                 <w:sz w:val="32"/>
                                 <w:szCs w:val="32"/>
                               </w:rPr>
                             </w:pPr>
                             <w:r>
                               <w:rPr>
-                                <w:color w:val="00B050"/>
+                                <w:color w:val="FF0000"/>
                                 <w:sz w:val="32"/>
                                 <w:szCs w:val="32"/>
                               </w:rPr>
@@ -549,14 +589,14 @@
                       <w:pPr>
                         <w:jc w:val="center"/>
                         <w:rPr>
-                          <w:color w:val="00B050"/>
+                          <w:color w:val="FF0000"/>
                           <w:sz w:val="32"/>
                           <w:szCs w:val="32"/>
                         </w:rPr>
                       </w:pPr>
                       <w:r>
                         <w:rPr>
-                          <w:color w:val="00B050"/>
+                          <w:color w:val="FF0000"/>
                           <w:sz w:val="32"/>
                           <w:szCs w:val="32"/>
                         </w:rPr>
@@ -638,13 +678,77 @@
                                 <w:szCs w:val="32"/>
                               </w:rPr>
                             </w:pPr>
-                            <w:r>
-                              <w:rPr>
-                                <w:color w:val="00B050"/>
-                                <w:sz w:val="32"/>
-                                <w:szCs w:val="32"/>
-                              </w:rPr>
-                              <w:t>a→b is essentially a shorthand notation for (*a).b, ie, if a is a pointer to an object, then a→b is accessing the property b of the object that a points to.</w:t>
+                            <w:proofErr w:type="spellStart"/>
+                            <w:r>
+                              <w:rPr>
+                                <w:color w:val="00B050"/>
+                                <w:sz w:val="32"/>
+                                <w:szCs w:val="32"/>
+                              </w:rPr>
+                              <w:t>a→b</w:t>
+                            </w:r>
+                            <w:proofErr w:type="spellEnd"/>
+                            <w:r>
+                              <w:rPr>
+                                <w:color w:val="00B050"/>
+                                <w:sz w:val="32"/>
+                                <w:szCs w:val="32"/>
+                              </w:rPr>
+                              <w:t xml:space="preserve"> is essentially a shorthand notation for (*a</w:t>
+                            </w:r>
+                            <w:proofErr w:type="gramStart"/>
+                            <w:r>
+                              <w:rPr>
+                                <w:color w:val="00B050"/>
+                                <w:sz w:val="32"/>
+                                <w:szCs w:val="32"/>
+                              </w:rPr>
+                              <w:t>).b</w:t>
+                            </w:r>
+                            <w:proofErr w:type="gramEnd"/>
+                            <w:r>
+                              <w:rPr>
+                                <w:color w:val="00B050"/>
+                                <w:sz w:val="32"/>
+                                <w:szCs w:val="32"/>
+                              </w:rPr>
+                              <w:t xml:space="preserve">, </w:t>
+                            </w:r>
+                            <w:proofErr w:type="spellStart"/>
+                            <w:r>
+                              <w:rPr>
+                                <w:color w:val="00B050"/>
+                                <w:sz w:val="32"/>
+                                <w:szCs w:val="32"/>
+                              </w:rPr>
+                              <w:t>ie</w:t>
+                            </w:r>
+                            <w:proofErr w:type="spellEnd"/>
+                            <w:r>
+                              <w:rPr>
+                                <w:color w:val="00B050"/>
+                                <w:sz w:val="32"/>
+                                <w:szCs w:val="32"/>
+                              </w:rPr>
+                              <w:t xml:space="preserve">, if a is a pointer to an object, then </w:t>
+                            </w:r>
+                            <w:proofErr w:type="spellStart"/>
+                            <w:r>
+                              <w:rPr>
+                                <w:color w:val="00B050"/>
+                                <w:sz w:val="32"/>
+                                <w:szCs w:val="32"/>
+                              </w:rPr>
+                              <w:t>a→b</w:t>
+                            </w:r>
+                            <w:proofErr w:type="spellEnd"/>
+                            <w:r>
+                              <w:rPr>
+                                <w:color w:val="00B050"/>
+                                <w:sz w:val="32"/>
+                                <w:szCs w:val="32"/>
+                              </w:rPr>
+                              <w:t xml:space="preserve"> is accessing the property b of the object that a points to.</w:t>
                             </w:r>
                           </w:p>
                         </w:txbxContent>
@@ -676,13 +780,77 @@
                           <w:szCs w:val="32"/>
                         </w:rPr>
                       </w:pPr>
-                      <w:r>
-                        <w:rPr>
-                          <w:color w:val="00B050"/>
-                          <w:sz w:val="32"/>
-                          <w:szCs w:val="32"/>
-                        </w:rPr>
-                        <w:t>a→b is essentially a shorthand notation for (*a).b, ie, if a is a pointer to an object, then a→b is accessing the property b of the object that a points to.</w:t>
+                      <w:proofErr w:type="spellStart"/>
+                      <w:r>
+                        <w:rPr>
+                          <w:color w:val="00B050"/>
+                          <w:sz w:val="32"/>
+                          <w:szCs w:val="32"/>
+                        </w:rPr>
+                        <w:t>a→b</w:t>
+                      </w:r>
+                      <w:proofErr w:type="spellEnd"/>
+                      <w:r>
+                        <w:rPr>
+                          <w:color w:val="00B050"/>
+                          <w:sz w:val="32"/>
+                          <w:szCs w:val="32"/>
+                        </w:rPr>
+                        <w:t xml:space="preserve"> is essentially a shorthand notation for (*a</w:t>
+                      </w:r>
+                      <w:proofErr w:type="gramStart"/>
+                      <w:r>
+                        <w:rPr>
+                          <w:color w:val="00B050"/>
+                          <w:sz w:val="32"/>
+                          <w:szCs w:val="32"/>
+                        </w:rPr>
+                        <w:t>).b</w:t>
+                      </w:r>
+                      <w:proofErr w:type="gramEnd"/>
+                      <w:r>
+                        <w:rPr>
+                          <w:color w:val="00B050"/>
+                          <w:sz w:val="32"/>
+                          <w:szCs w:val="32"/>
+                        </w:rPr>
+                        <w:t xml:space="preserve">, </w:t>
+                      </w:r>
+                      <w:proofErr w:type="spellStart"/>
+                      <w:r>
+                        <w:rPr>
+                          <w:color w:val="00B050"/>
+                          <w:sz w:val="32"/>
+                          <w:szCs w:val="32"/>
+                        </w:rPr>
+                        <w:t>ie</w:t>
+                      </w:r>
+                      <w:proofErr w:type="spellEnd"/>
+                      <w:r>
+                        <w:rPr>
+                          <w:color w:val="00B050"/>
+                          <w:sz w:val="32"/>
+                          <w:szCs w:val="32"/>
+                        </w:rPr>
+                        <w:t xml:space="preserve">, if a is a pointer to an object, then </w:t>
+                      </w:r>
+                      <w:proofErr w:type="spellStart"/>
+                      <w:r>
+                        <w:rPr>
+                          <w:color w:val="00B050"/>
+                          <w:sz w:val="32"/>
+                          <w:szCs w:val="32"/>
+                        </w:rPr>
+                        <w:t>a→b</w:t>
+                      </w:r>
+                      <w:proofErr w:type="spellEnd"/>
+                      <w:r>
+                        <w:rPr>
+                          <w:color w:val="00B050"/>
+                          <w:sz w:val="32"/>
+                          <w:szCs w:val="32"/>
+                        </w:rPr>
+                        <w:t xml:space="preserve"> is accessing the property b of the object that a points to.</w:t>
                       </w:r>
                     </w:p>
                   </w:txbxContent>
@@ -1274,164 +1442,7 @@
         <mc:AlternateContent>
           <mc:Choice Requires="wps">
             <w:drawing>
-              <wp:anchor distT="0" distB="0" distL="114300" distR="114300" simplePos="0" relativeHeight="251667456" behindDoc="0" locked="0" layoutInCell="1" allowOverlap="1" wp14:anchorId="68AEFC2D" wp14:editId="580F57EC">
-                <wp:simplePos x="0" y="0"/>
-                <wp:positionH relativeFrom="column">
-                  <wp:posOffset>0</wp:posOffset>
-                </wp:positionH>
-                <wp:positionV relativeFrom="paragraph">
-                  <wp:posOffset>5563235</wp:posOffset>
-                </wp:positionV>
-                <wp:extent cx="6581775" cy="1790700"/>
-                <wp:effectExtent l="0" t="0" r="28575" b="19050"/>
-                <wp:wrapNone/>
-                <wp:docPr id="9" name="Rectangle: Rounded Corners 9"/>
-                <wp:cNvGraphicFramePr/>
-                <a:graphic xmlns:a="http://schemas.openxmlformats.org/drawingml/2006/main">
-                  <a:graphicData uri="http://schemas.microsoft.com/office/word/2010/wordprocessingShape">
-                    <wps:wsp>
-                      <wps:cNvSpPr/>
-                      <wps:spPr>
-                        <a:xfrm>
-                          <a:off x="0" y="0"/>
-                          <a:ext cx="6581775" cy="1790700"/>
-                        </a:xfrm>
-                        <a:prstGeom prst="roundRect">
-                          <a:avLst/>
-                        </a:prstGeom>
-                        <a:solidFill>
-                          <a:schemeClr val="tx2">
-                            <a:lumMod val="40000"/>
-                            <a:lumOff val="60000"/>
-                          </a:schemeClr>
-                        </a:solidFill>
-                      </wps:spPr>
-                      <wps:style>
-                        <a:lnRef idx="2">
-                          <a:schemeClr val="accent1">
-                            <a:shade val="50000"/>
-                          </a:schemeClr>
-                        </a:lnRef>
-                        <a:fillRef idx="1">
-                          <a:schemeClr val="accent1"/>
-                        </a:fillRef>
-                        <a:effectRef idx="0">
-                          <a:schemeClr val="accent1"/>
-                        </a:effectRef>
-                        <a:fontRef idx="minor">
-                          <a:schemeClr val="lt1"/>
-                        </a:fontRef>
-                      </wps:style>
-                      <wps:txbx>
-                        <w:txbxContent>
-                          <w:p>
-                            <w:pPr>
-                              <w:jc w:val="center"/>
-                              <w:rPr>
-                                <w:color w:val="00B050"/>
-                                <w:sz w:val="32"/>
-                                <w:szCs w:val="32"/>
-                              </w:rPr>
-                            </w:pPr>
-                            <w:r>
-                              <w:rPr>
-                                <w:color w:val="00B050"/>
-                                <w:sz w:val="32"/>
-                                <w:szCs w:val="32"/>
-                              </w:rPr>
-                              <w:t>a→b is essentially a shorthand notation for (*a).b,</w:t>
-                            </w:r>
-                          </w:p>
-                          <w:p>
-                            <w:pPr>
-                              <w:jc w:val="center"/>
-                              <w:rPr>
-                                <w:color w:val="00B050"/>
-                                <w:sz w:val="32"/>
-                                <w:szCs w:val="32"/>
-                              </w:rPr>
-                            </w:pPr>
-                            <w:r>
-                              <w:rPr>
-                                <w:color w:val="00B050"/>
-                                <w:sz w:val="32"/>
-                                <w:szCs w:val="32"/>
-                              </w:rPr>
-                              <w:t xml:space="preserve">  if a is a pointer to an object, then a-&gt;b is accessing the property b of the object that a points to.</w:t>
-                            </w:r>
-                          </w:p>
-                        </w:txbxContent>
-                      </wps:txbx>
-                      <wps:bodyPr rot="0" spcFirstLastPara="0" vertOverflow="overflow" horzOverflow="overflow" vert="horz" wrap="square" lIns="91440" tIns="45720" rIns="91440" bIns="45720" numCol="1" spcCol="0" rtlCol="0" fromWordArt="0" anchor="ctr" anchorCtr="0" forceAA="0" compatLnSpc="1">
-                        <a:prstTxWarp prst="textNoShape">
-                          <a:avLst/>
-                        </a:prstTxWarp>
-                        <a:noAutofit/>
-                      </wps:bodyPr>
-                    </wps:wsp>
-                  </a:graphicData>
-                </a:graphic>
-              </wp:anchor>
-            </w:drawing>
-          </mc:Choice>
-          <mc:Fallback>
-            <w:pict>
-              <v:roundrect w14:anchorId="68AEFC2D" id="Rectangle: Rounded Corners 9" o:spid="_x0000_s1032" style="position:absolute;left:0;text-align:left;margin-left:0;margin-top:438.05pt;width:518.25pt;height:141pt;z-index:251667456;visibility:visible;mso-wrap-style:square;mso-wrap-distance-left:9pt;mso-wrap-distance-top:0;mso-wrap-distance-right:9pt;mso-wrap-distance-bottom:0;mso-position-horizontal:absolute;mso-position-horizontal-relative:text;mso-position-vertical:absolute;mso-position-vertical-relative:text;v-text-anchor:middle" arcsize="10923f" o:gfxdata="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" fillcolor="#acb9ca [1311]" strokecolor="#1f3763 [1604]" strokeweight="1pt">
-                <v:stroke joinstyle="miter"/>
-                <v:textbox>
-                  <w:txbxContent>
-                    <w:p>
-                      <w:pPr>
-                        <w:jc w:val="center"/>
-                        <w:rPr>
-                          <w:color w:val="00B050"/>
-                          <w:sz w:val="32"/>
-                          <w:szCs w:val="32"/>
-                        </w:rPr>
-                      </w:pPr>
-                      <w:r>
-                        <w:rPr>
-                          <w:color w:val="00B050"/>
-                          <w:sz w:val="32"/>
-                          <w:szCs w:val="32"/>
-                        </w:rPr>
-                        <w:t>a→b is essentially a shorthand notation for (*a).b,</w:t>
-                      </w:r>
-                    </w:p>
-                    <w:p>
-                      <w:pPr>
-                        <w:jc w:val="center"/>
-                        <w:rPr>
-                          <w:color w:val="00B050"/>
-                          <w:sz w:val="32"/>
-                          <w:szCs w:val="32"/>
-                        </w:rPr>
-                      </w:pPr>
-                      <w:r>
-                        <w:rPr>
-                          <w:color w:val="00B050"/>
-                          <w:sz w:val="32"/>
-                          <w:szCs w:val="32"/>
-                        </w:rPr>
-                        <w:t xml:space="preserve">  if a is a pointer to an object, then a-&gt;b is accessing the property b of the object that a points to.</w:t>
-                      </w:r>
-                    </w:p>
-                  </w:txbxContent>
-                </v:textbox>
-              </v:roundrect>
-            </w:pict>
-          </mc:Fallback>
-        </mc:AlternateContent>
-      </w:r>
-      <w:r>
-        <w:rPr>
-          <w:noProof/>
-          <w:lang w:val="en-US"/>
-        </w:rPr>
-        <mc:AlternateContent>
-          <mc:Choice Requires="wps">
-            <w:drawing>
-              <wp:anchor distT="0" distB="0" distL="114300" distR="114300" simplePos="0" relativeHeight="251666432" behindDoc="0" locked="0" layoutInCell="1" allowOverlap="1" wp14:anchorId="5D04EF13" wp14:editId="164F9347">
+              <wp:anchor distT="0" distB="0" distL="114300" distR="114300" simplePos="0" relativeHeight="251666432" behindDoc="0" locked="0" layoutInCell="1" allowOverlap="1" wp14:anchorId="5D04EF13" wp14:editId="37223EE2">
                 <wp:simplePos x="0" y="0"/>
                 <wp:positionH relativeFrom="column">
                   <wp:posOffset>3976</wp:posOffset>
@@ -1590,7 +1601,7 @@
           </mc:Choice>
           <mc:Fallback>
             <w:pict>
-              <v:roundrect w14:anchorId="5D04EF13" id="Rectangle: Rounded Corners 1" o:spid="_x0000_s1033" style="position:absolute;left:0;text-align:left;margin-left:.3pt;margin-top:162.2pt;width:517.75pt;height:261.1pt;z-index:251666432;visibility:visible;mso-wrap-style:square;mso-height-percent:0;mso-wrap-distance-left:9pt;mso-wrap-distance-top:0;mso-wrap-distance-right:9pt;mso-wrap-distance-bottom:0;mso-position-horizontal:absolute;mso-position-horizontal-relative:text;mso-position-vertical:absolute;mso-position-vertical-relative:text;mso-height-percent:0;mso-height-relative:margin;v-text-anchor:middle" arcsize="10923f" o:gfxdata="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" fillcolor="#dbdbdb [1302]" strokecolor="#1f3763 [1604]" strokeweight="1pt">
+              <v:roundrect w14:anchorId="5D04EF13" id="Rectangle: Rounded Corners 1" o:spid="_x0000_s1032" style="position:absolute;left:0;text-align:left;margin-left:.3pt;margin-top:162.2pt;width:517.75pt;height:261.1pt;z-index:251666432;visibility:visible;mso-wrap-style:square;mso-height-percent:0;mso-wrap-distance-left:9pt;mso-wrap-distance-top:0;mso-wrap-distance-right:9pt;mso-wrap-distance-bottom:0;mso-position-horizontal:absolute;mso-position-horizontal-relative:text;mso-position-vertical:absolute;mso-position-vertical-relative:text;mso-height-percent:0;mso-height-relative:margin;v-text-anchor:middle" arcsize="10923f" o:gfxdata="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" fillcolor="#dbdbdb [1302]" strokecolor="#1f3763 [1604]" strokeweight="1pt">
                 <v:stroke joinstyle="miter"/>
                 <v:textbox>
                   <w:txbxContent>
@@ -1764,7 +1775,25 @@
                                 <w:sz w:val="32"/>
                                 <w:szCs w:val="32"/>
                               </w:rPr>
-                              <w:t>Why argument to a copy constructor should be const?</w:t>
+                              <w:t xml:space="preserve">Why argument to a copy constructor should be </w:t>
+                            </w:r>
+                            <w:proofErr w:type="spellStart"/>
+                            <w:r>
+                              <w:rPr>
+                                <w:color w:val="FF0000"/>
+                                <w:sz w:val="32"/>
+                                <w:szCs w:val="32"/>
+                              </w:rPr>
+                              <w:t>const</w:t>
+                            </w:r>
+                            <w:proofErr w:type="spellEnd"/>
+                            <w:r>
+                              <w:rPr>
+                                <w:color w:val="FF0000"/>
+                                <w:sz w:val="32"/>
+                                <w:szCs w:val="32"/>
+                              </w:rPr>
+                              <w:t>?</w:t>
                             </w:r>
                           </w:p>
                           <w:p>
@@ -1782,8 +1811,18 @@
                                 <w:sz w:val="32"/>
                                 <w:szCs w:val="32"/>
                               </w:rPr>
-                              <w:t>Static and const</w:t>
-                            </w:r>
+                              <w:t xml:space="preserve">Static and </w:t>
+                            </w:r>
+                            <w:proofErr w:type="spellStart"/>
+                            <w:r>
+                              <w:rPr>
+                                <w:color w:val="FF0000"/>
+                                <w:sz w:val="32"/>
+                                <w:szCs w:val="32"/>
+                              </w:rPr>
+                              <w:t>const</w:t>
+                            </w:r>
+                            <w:proofErr w:type="spellEnd"/>
                           </w:p>
                         </w:txbxContent>
                       </wps:txbx>
@@ -1801,7 +1840,7 @@
           </mc:Choice>
           <mc:Fallback>
             <w:pict>
-              <v:roundrect w14:anchorId="3BF36566" id="Rectangle: Rounded Corners 8" o:spid="_x0000_s1034" style="position:absolute;left:0;text-align:left;margin-left:7pt;margin-top:10.05pt;width:525.5pt;height:117pt;z-index:251665408;visibility:visible;mso-wrap-style:square;mso-wrap-distance-left:9pt;mso-wrap-distance-top:0;mso-wrap-distance-right:9pt;mso-wrap-distance-bottom:0;mso-position-horizontal:absolute;mso-position-horizontal-relative:text;mso-position-vertical:absolute;mso-position-vertical-relative:text;v-text-anchor:middle" arcsize="10923f" o:gfxdata="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" fillcolor="#a8d08d [1945]" strokecolor="#1f3763 [1604]" strokeweight="1pt">
+              <v:roundrect w14:anchorId="3BF36566" id="Rectangle: Rounded Corners 8" o:spid="_x0000_s1033" style="position:absolute;left:0;text-align:left;margin-left:7pt;margin-top:10.05pt;width:525.5pt;height:117pt;z-index:251665408;visibility:visible;mso-wrap-style:square;mso-wrap-distance-left:9pt;mso-wrap-distance-top:0;mso-wrap-distance-right:9pt;mso-wrap-distance-bottom:0;mso-position-horizontal:absolute;mso-position-horizontal-relative:text;mso-position-vertical:absolute;mso-position-vertical-relative:text;v-text-anchor:middle" arcsize="10923f" o:gfxdata="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" fillcolor="#a8d08d [1945]" strokecolor="#1f3763 [1604]" strokeweight="1pt">
                 <v:stroke joinstyle="miter"/>
                 <v:textbox>
                   <w:txbxContent>
@@ -1820,7 +1859,25 @@
                           <w:sz w:val="32"/>
                           <w:szCs w:val="32"/>
                         </w:rPr>
-                        <w:t>Why argument to a copy constructor should be const?</w:t>
+                        <w:t xml:space="preserve">Why argument to a copy constructor should be </w:t>
+                      </w:r>
+                      <w:proofErr w:type="spellStart"/>
+                      <w:r>
+                        <w:rPr>
+                          <w:color w:val="FF0000"/>
+                          <w:sz w:val="32"/>
+                          <w:szCs w:val="32"/>
+                        </w:rPr>
+                        <w:t>const</w:t>
+                      </w:r>
+                      <w:proofErr w:type="spellEnd"/>
+                      <w:r>
+                        <w:rPr>
+                          <w:color w:val="FF0000"/>
+                          <w:sz w:val="32"/>
+                          <w:szCs w:val="32"/>
+                        </w:rPr>
+                        <w:t>?</w:t>
                       </w:r>
                     </w:p>
                     <w:p>
@@ -1838,8 +1895,18 @@
                           <w:sz w:val="32"/>
                           <w:szCs w:val="32"/>
                         </w:rPr>
-                        <w:t>Static and const</w:t>
-                      </w:r>
+                        <w:t xml:space="preserve">Static and </w:t>
+                      </w:r>
+                      <w:proofErr w:type="spellStart"/>
+                      <w:r>
+                        <w:rPr>
+                          <w:color w:val="FF0000"/>
+                          <w:sz w:val="32"/>
+                          <w:szCs w:val="32"/>
+                        </w:rPr>
+                        <w:t>const</w:t>
+                      </w:r>
+                      <w:proofErr w:type="spellEnd"/>
                     </w:p>
                   </w:txbxContent>
                 </v:textbox>
@@ -2000,78 +2067,21 @@
           <w:lang w:val="en-US"/>
         </w:rPr>
       </w:pPr>
-    </w:p>
-    <w:p>
-      <w:pPr>
-        <w:jc w:val="right"/>
-        <w:rPr>
-          <w:lang w:val="en-US"/>
-        </w:rPr>
-      </w:pPr>
-    </w:p>
-    <w:p>
-      <w:pPr>
-        <w:jc w:val="right"/>
-        <w:rPr>
-          <w:lang w:val="en-US"/>
-        </w:rPr>
-      </w:pPr>
-    </w:p>
-    <w:p>
-      <w:pPr>
-        <w:jc w:val="right"/>
-        <w:rPr>
-          <w:lang w:val="en-US"/>
-        </w:rPr>
-      </w:pPr>
-    </w:p>
-    <w:p>
-      <w:pPr>
-        <w:jc w:val="right"/>
-        <w:rPr>
-          <w:lang w:val="en-US"/>
-        </w:rPr>
-      </w:pPr>
-    </w:p>
-    <w:p>
-      <w:pPr>
-        <w:jc w:val="right"/>
-        <w:rPr>
-          <w:lang w:val="en-US"/>
-        </w:rPr>
-      </w:pPr>
-    </w:p>
-    <w:p>
-      <w:pPr>
-        <w:jc w:val="right"/>
-        <w:rPr>
-          <w:lang w:val="en-US"/>
-        </w:rPr>
-      </w:pPr>
-    </w:p>
-    <w:p>
-      <w:pPr>
-        <w:jc w:val="right"/>
-        <w:rPr>
-          <w:lang w:val="en-US"/>
-        </w:rPr>
-      </w:pPr>
       <w:r>
         <w:rPr>
           <w:noProof/>
           <w:lang w:val="en-US"/>
         </w:rPr>
-        <w:lastRenderedPageBreak/>
         <mc:AlternateContent>
           <mc:Choice Requires="wps">
             <w:drawing>
-              <wp:anchor distT="0" distB="0" distL="114300" distR="114300" simplePos="0" relativeHeight="251668480" behindDoc="0" locked="0" layoutInCell="1" allowOverlap="1" wp14:anchorId="6988A681" wp14:editId="1FA941E7">
+              <wp:anchor distT="0" distB="0" distL="114300" distR="114300" simplePos="0" relativeHeight="251668480" behindDoc="0" locked="0" layoutInCell="1" allowOverlap="1" wp14:anchorId="6988A681" wp14:editId="5F9C20D7">
                 <wp:simplePos x="0" y="0"/>
                 <wp:positionH relativeFrom="column">
                   <wp:posOffset>266700</wp:posOffset>
                 </wp:positionH>
                 <wp:positionV relativeFrom="paragraph">
-                  <wp:posOffset>-76200</wp:posOffset>
+                  <wp:posOffset>196850</wp:posOffset>
                 </wp:positionV>
                 <wp:extent cx="6172200" cy="1111250"/>
                 <wp:effectExtent l="0" t="0" r="19050" b="12700"/>
@@ -2173,7 +2183,7 @@
           </mc:Choice>
           <mc:Fallback>
             <w:pict>
-              <v:roundrect w14:anchorId="6988A681" id="Rectangle: Rounded Corners 10" o:spid="_x0000_s1035" style="position:absolute;left:0;text-align:left;margin-left:21pt;margin-top:-6pt;width:486pt;height:87.5pt;z-index:251668480;visibility:visible;mso-wrap-style:square;mso-wrap-distance-left:9pt;mso-wrap-distance-top:0;mso-wrap-distance-right:9pt;mso-wrap-distance-bottom:0;mso-position-horizontal:absolute;mso-position-horizontal-relative:text;mso-position-vertical:absolute;mso-position-vertical-relative:text;v-text-anchor:middle" arcsize="10923f" o:gfxdata="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" fillcolor="#f7caac [1301]" strokecolor="#1f3763 [1604]" strokeweight="1pt">
+              <v:roundrect w14:anchorId="6988A681" id="Rectangle: Rounded Corners 10" o:spid="_x0000_s1034" style="position:absolute;left:0;text-align:left;margin-left:21pt;margin-top:15.5pt;width:486pt;height:87.5pt;z-index:251668480;visibility:visible;mso-wrap-style:square;mso-wrap-distance-left:9pt;mso-wrap-distance-top:0;mso-wrap-distance-right:9pt;mso-wrap-distance-bottom:0;mso-position-horizontal:absolute;mso-position-horizontal-relative:text;mso-position-vertical:absolute;mso-position-vertical-relative:text;v-text-anchor:middle" arcsize="10923f" o:gfxdata="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" fillcolor="#f7caac [1301]" strokecolor="#1f3763 [1604]" strokeweight="1pt">
                 <v:stroke joinstyle="miter"/>
                 <v:textbox>
                   <w:txbxContent>
@@ -2242,6 +2252,22 @@
           <w:lang w:val="en-US"/>
         </w:rPr>
       </w:pPr>
+    </w:p>
+    <w:p>
+      <w:pPr>
+        <w:jc w:val="right"/>
+        <w:rPr>
+          <w:lang w:val="en-US"/>
+        </w:rPr>
+      </w:pPr>
+    </w:p>
+    <w:p>
+      <w:pPr>
+        <w:jc w:val="right"/>
+        <w:rPr>
+          <w:lang w:val="en-US"/>
+        </w:rPr>
+      </w:pPr>
       <w:r>
         <w:rPr>
           <w:noProof/>
@@ -2250,13 +2276,13 @@
         <mc:AlternateContent>
           <mc:Choice Requires="wps">
             <w:drawing>
-              <wp:anchor distT="0" distB="0" distL="114300" distR="114300" simplePos="0" relativeHeight="251669504" behindDoc="0" locked="0" layoutInCell="1" allowOverlap="1" wp14:anchorId="2B222D5E" wp14:editId="2C576D7C">
+              <wp:anchor distT="0" distB="0" distL="114300" distR="114300" simplePos="0" relativeHeight="251669504" behindDoc="0" locked="0" layoutInCell="1" allowOverlap="1" wp14:anchorId="2B222D5E" wp14:editId="361B9ED4">
                 <wp:simplePos x="0" y="0"/>
                 <wp:positionH relativeFrom="column">
-                  <wp:posOffset>368300</wp:posOffset>
+                  <wp:posOffset>311150</wp:posOffset>
                 </wp:positionH>
                 <wp:positionV relativeFrom="paragraph">
-                  <wp:posOffset>755650</wp:posOffset>
+                  <wp:posOffset>273050</wp:posOffset>
                 </wp:positionV>
                 <wp:extent cx="5943600" cy="876300"/>
                 <wp:effectExtent l="0" t="0" r="19050" b="19050"/>
@@ -2337,7 +2363,7 @@
           </mc:Choice>
           <mc:Fallback>
             <w:pict>
-              <v:roundrect w14:anchorId="2B222D5E" id="Rectangle: Rounded Corners 11" o:spid="_x0000_s1036" style="position:absolute;left:0;text-align:left;margin-left:29pt;margin-top:59.5pt;width:468pt;height:69pt;z-index:251669504;visibility:visible;mso-wrap-style:square;mso-height-percent:0;mso-wrap-distance-left:9pt;mso-wrap-distance-top:0;mso-wrap-distance-right:9pt;mso-wrap-distance-bottom:0;mso-position-horizontal:absolute;mso-position-horizontal-relative:text;mso-position-vertical:absolute;mso-position-vertical-relative:text;mso-height-percent:0;mso-height-relative:margin;v-text-anchor:middle" arcsize="10923f" o:gfxdata="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" fillcolor="#c5e0b3 [1305]" strokecolor="#1f3763 [1604]" strokeweight="1pt">
+              <v:roundrect w14:anchorId="2B222D5E" id="Rectangle: Rounded Corners 11" o:spid="_x0000_s1035" style="position:absolute;left:0;text-align:left;margin-left:24.5pt;margin-top:21.5pt;width:468pt;height:69pt;z-index:251669504;visibility:visible;mso-wrap-style:square;mso-height-percent:0;mso-wrap-distance-left:9pt;mso-wrap-distance-top:0;mso-wrap-distance-right:9pt;mso-wrap-distance-bottom:0;mso-position-horizontal:absolute;mso-position-horizontal-relative:text;mso-position-vertical:absolute;mso-position-vertical-relative:text;mso-height-percent:0;mso-height-relative:margin;v-text-anchor:middle" arcsize="10923f" o:gfxdata="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" fillcolor="#c5e0b3 [1305]" strokecolor="#1f3763 [1604]" strokeweight="1pt">
                 <v:stroke joinstyle="miter"/>
                 <v:textbox>
                   <w:txbxContent>
@@ -2387,61 +2413,22 @@
           <w:lang w:val="en-US"/>
         </w:rPr>
       </w:pPr>
-    </w:p>
-    <w:p>
-      <w:pPr>
-        <w:rPr>
-          <w:lang w:val="en-US"/>
-        </w:rPr>
-      </w:pPr>
-    </w:p>
-    <w:p>
-      <w:pPr>
-        <w:rPr>
-          <w:lang w:val="en-US"/>
-        </w:rPr>
-      </w:pPr>
-    </w:p>
-    <w:p>
-      <w:pPr>
-        <w:tabs>
-          <w:tab w:val="left" w:pos="1140"/>
-        </w:tabs>
-        <w:rPr>
-          <w:lang w:val="en-US"/>
-        </w:rPr>
-      </w:pPr>
       <w:r>
         <w:rPr>
-          <w:lang w:val="en-US"/>
-        </w:rPr>
-        <w:tab/>
-      </w:r>
-    </w:p>
-    <w:p>
-      <w:pPr>
-        <w:tabs>
-          <w:tab w:val="left" w:pos="1140"/>
-        </w:tabs>
-        <w:rPr>
-          <w:lang w:val="en-US"/>
-        </w:rPr>
-      </w:pPr>
-      <w:r>
-        <w:rPr>
           <w:noProof/>
           <w:lang w:val="en-US"/>
         </w:rPr>
+        <w:lastRenderedPageBreak/>
         <mc:AlternateContent>
           <mc:Choice Requires="wps">
             <w:drawing>
-              <wp:anchor distT="0" distB="0" distL="114300" distR="114300" simplePos="0" relativeHeight="251670528" behindDoc="0" locked="0" layoutInCell="1" allowOverlap="1" wp14:anchorId="33278F31" wp14:editId="6C33B264">
+              <wp:anchor distT="0" distB="0" distL="114300" distR="114300" simplePos="0" relativeHeight="251670528" behindDoc="0" locked="0" layoutInCell="1" allowOverlap="1" wp14:anchorId="33278F31" wp14:editId="713F8016">
                 <wp:simplePos x="0" y="0"/>
                 <wp:positionH relativeFrom="column">
-                  <wp:posOffset>88900</wp:posOffset>
+                  <wp:posOffset>177800</wp:posOffset>
                 </wp:positionH>
                 <wp:positionV relativeFrom="paragraph">
-                  <wp:posOffset>33020</wp:posOffset>
+                  <wp:posOffset>-12065</wp:posOffset>
                 </wp:positionV>
                 <wp:extent cx="6350000" cy="1835150"/>
                 <wp:effectExtent l="0" t="0" r="12700" b="12700"/>
@@ -2558,7 +2545,7 @@
           </mc:Choice>
           <mc:Fallback>
             <w:pict>
-              <v:roundrect w14:anchorId="33278F31" id="Rectangle: Rounded Corners 12" o:spid="_x0000_s1037" style="position:absolute;margin-left:7pt;margin-top:2.6pt;width:500pt;height:144.5pt;z-index:251670528;visibility:visible;mso-wrap-style:square;mso-height-percent:0;mso-wrap-distance-left:9pt;mso-wrap-distance-top:0;mso-wrap-distance-right:9pt;mso-wrap-distance-bottom:0;mso-position-horizontal:absolute;mso-position-horizontal-relative:text;mso-position-vertical:absolute;mso-position-vertical-relative:text;mso-height-percent:0;mso-height-relative:margin;v-text-anchor:middle" arcsize="10923f" o:gfxdata="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" fillcolor="#b4c6e7 [1300]" strokecolor="#1f3763 [1604]" strokeweight="1pt">
+              <v:roundrect w14:anchorId="33278F31" id="Rectangle: Rounded Corners 12" o:spid="_x0000_s1036" style="position:absolute;margin-left:14pt;margin-top:-.95pt;width:500pt;height:144.5pt;z-index:251670528;visibility:visible;mso-wrap-style:square;mso-height-percent:0;mso-wrap-distance-left:9pt;mso-wrap-distance-top:0;mso-wrap-distance-right:9pt;mso-wrap-distance-bottom:0;mso-position-horizontal:absolute;mso-position-horizontal-relative:text;mso-position-vertical:absolute;mso-position-vertical-relative:text;mso-height-percent:0;mso-height-relative:margin;v-text-anchor:middle" arcsize="10923f" o:gfxdata="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" fillcolor="#b4c6e7 [1300]" strokecolor="#1f3763 [1604]" strokeweight="1pt">
                 <v:stroke joinstyle="miter"/>
                 <v:textbox>
                   <w:txbxContent>
@@ -2640,8 +2627,22 @@
     </w:p>
     <w:p>
       <w:pPr>
+        <w:rPr>
+          <w:lang w:val="en-US"/>
+        </w:rPr>
+      </w:pPr>
+    </w:p>
+    <w:p>
+      <w:pPr>
+        <w:rPr>
+          <w:lang w:val="en-US"/>
+        </w:rPr>
+      </w:pPr>
+    </w:p>
+    <w:p>
+      <w:pPr>
         <w:tabs>
-          <w:tab w:val="left" w:pos="6490"/>
+          <w:tab w:val="left" w:pos="1140"/>
         </w:tabs>
         <w:rPr>
           <w:lang w:val="en-US"/>
@@ -2649,145 +2650,40 @@
       </w:pPr>
       <w:r>
         <w:rPr>
+          <w:lang w:val="en-US"/>
+        </w:rPr>
+        <w:tab/>
+      </w:r>
+    </w:p>
+    <w:p>
+      <w:pPr>
+        <w:tabs>
+          <w:tab w:val="left" w:pos="1140"/>
+        </w:tabs>
+        <w:rPr>
+          <w:lang w:val="en-US"/>
+        </w:rPr>
+      </w:pPr>
+    </w:p>
+    <w:p>
+      <w:pPr>
+        <w:rPr>
+          <w:lang w:val="en-US"/>
+        </w:rPr>
+      </w:pPr>
+      <w:r>
+        <w:rPr>
           <w:noProof/>
           <w:lang w:val="en-US"/>
         </w:rPr>
-        <mc:AlternateContent>
-          <mc:Choice Requires="wps">
-            <w:drawing>
-              <wp:anchor distT="0" distB="0" distL="114300" distR="114300" simplePos="0" relativeHeight="251672576" behindDoc="0" locked="0" layoutInCell="1" allowOverlap="1" wp14:anchorId="4648559B" wp14:editId="31588095">
-                <wp:simplePos x="0" y="0"/>
-                <wp:positionH relativeFrom="column">
-                  <wp:posOffset>57150</wp:posOffset>
-                </wp:positionH>
-                <wp:positionV relativeFrom="paragraph">
-                  <wp:posOffset>3201670</wp:posOffset>
-                </wp:positionV>
-                <wp:extent cx="6470650" cy="730250"/>
-                <wp:effectExtent l="0" t="0" r="25400" b="12700"/>
-                <wp:wrapNone/>
-                <wp:docPr id="14" name="Rectangle: Rounded Corners 14"/>
-                <wp:cNvGraphicFramePr/>
-                <a:graphic xmlns:a="http://schemas.openxmlformats.org/drawingml/2006/main">
-                  <a:graphicData uri="http://schemas.microsoft.com/office/word/2010/wordprocessingShape">
-                    <wps:wsp>
-                      <wps:cNvSpPr/>
-                      <wps:spPr>
-                        <a:xfrm>
-                          <a:off x="0" y="0"/>
-                          <a:ext cx="6470650" cy="730250"/>
-                        </a:xfrm>
-                        <a:prstGeom prst="roundRect">
-                          <a:avLst/>
-                        </a:prstGeom>
-                        <a:solidFill>
-                          <a:schemeClr val="accent2">
-                            <a:lumMod val="20000"/>
-                            <a:lumOff val="80000"/>
-                          </a:schemeClr>
-                        </a:solidFill>
-                      </wps:spPr>
-                      <wps:style>
-                        <a:lnRef idx="2">
-                          <a:schemeClr val="accent1">
-                            <a:shade val="50000"/>
-                          </a:schemeClr>
-                        </a:lnRef>
-                        <a:fillRef idx="1">
-                          <a:schemeClr val="accent1"/>
-                        </a:fillRef>
-                        <a:effectRef idx="0">
-                          <a:schemeClr val="accent1"/>
-                        </a:effectRef>
-                        <a:fontRef idx="minor">
-                          <a:schemeClr val="lt1"/>
-                        </a:fontRef>
-                      </wps:style>
-                      <wps:txbx>
-                        <w:txbxContent>
-                          <w:p>
-                            <w:pPr>
-                              <w:jc w:val="center"/>
-                              <w:rPr>
-                                <w:color w:val="FF0000"/>
-                                <w:sz w:val="32"/>
-                                <w:szCs w:val="32"/>
-                                <w:lang w:val="en-US"/>
-                              </w:rPr>
-                            </w:pPr>
-                            <w:r>
-                              <w:rPr>
-                                <w:color w:val="FF0000"/>
-                                <w:sz w:val="32"/>
-                                <w:szCs w:val="32"/>
-                                <w:lang w:val="en-US"/>
-                              </w:rPr>
-                              <w:t>Pure virtual function</w:t>
-                            </w:r>
-                          </w:p>
-                        </w:txbxContent>
-                      </wps:txbx>
-                      <wps:bodyPr rot="0" spcFirstLastPara="0" vertOverflow="overflow" horzOverflow="overflow" vert="horz" wrap="square" lIns="91440" tIns="45720" rIns="91440" bIns="45720" numCol="1" spcCol="0" rtlCol="0" fromWordArt="0" anchor="ctr" anchorCtr="0" forceAA="0" compatLnSpc="1">
-                        <a:prstTxWarp prst="textNoShape">
-                          <a:avLst/>
-                        </a:prstTxWarp>
-                        <a:noAutofit/>
-                      </wps:bodyPr>
-                    </wps:wsp>
-                  </a:graphicData>
-                </a:graphic>
-                <wp14:sizeRelV relativeFrom="margin">
-                  <wp14:pctHeight>0</wp14:pctHeight>
-                </wp14:sizeRelV>
-              </wp:anchor>
-            </w:drawing>
-          </mc:Choice>
-          <mc:Fallback>
-            <w:pict>
-              <v:roundrect w14:anchorId="4648559B" id="Rectangle: Rounded Corners 14" o:spid="_x0000_s1038" style="position:absolute;margin-left:4.5pt;margin-top:252.1pt;width:509.5pt;height:57.5pt;z-index:251672576;visibility:visible;mso-wrap-style:square;mso-height-percent:0;mso-wrap-distance-left:9pt;mso-wrap-distance-top:0;mso-wrap-distance-right:9pt;mso-wrap-distance-bottom:0;mso-position-horizontal:absolute;mso-position-horizontal-relative:text;mso-position-vertical:absolute;mso-position-vertical-relative:text;mso-height-percent:0;mso-height-relative:margin;v-text-anchor:middle" arcsize="10923f" o:gfxdata="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" fillcolor="#fbe4d5 [661]" strokecolor="#1f3763 [1604]" strokeweight="1pt">
-                <v:stroke joinstyle="miter"/>
-                <v:textbox>
-                  <w:txbxContent>
-                    <w:p>
-                      <w:pPr>
-                        <w:jc w:val="center"/>
-                        <w:rPr>
-                          <w:color w:val="FF0000"/>
-                          <w:sz w:val="32"/>
-                          <w:szCs w:val="32"/>
-                          <w:lang w:val="en-US"/>
-                        </w:rPr>
-                      </w:pPr>
-                      <w:r>
-                        <w:rPr>
-                          <w:color w:val="FF0000"/>
-                          <w:sz w:val="32"/>
-                          <w:szCs w:val="32"/>
-                          <w:lang w:val="en-US"/>
-                        </w:rPr>
-                        <w:t>Pure virtual function</w:t>
-                      </w:r>
-                    </w:p>
-                  </w:txbxContent>
-                </v:textbox>
-              </v:roundrect>
-            </w:pict>
-          </mc:Fallback>
-        </mc:AlternateContent>
-      </w:r>
-      <w:r>
-        <w:rPr>
-          <w:noProof/>
-          <w:lang w:val="en-US"/>
-        </w:rPr>
         <w:drawing>
-          <wp:anchor distT="0" distB="0" distL="114300" distR="114300" simplePos="0" relativeHeight="251671552" behindDoc="0" locked="0" layoutInCell="1" allowOverlap="1" wp14:anchorId="43282036" wp14:editId="38B10D3A">
+          <wp:anchor distT="0" distB="0" distL="114300" distR="114300" simplePos="0" relativeHeight="251671552" behindDoc="0" locked="0" layoutInCell="1" allowOverlap="1" wp14:anchorId="43282036" wp14:editId="14CA1166">
             <wp:simplePos x="0" y="0"/>
             <wp:positionH relativeFrom="margin">
-              <wp:posOffset>87630</wp:posOffset>
+              <wp:posOffset>11430</wp:posOffset>
             </wp:positionH>
             <wp:positionV relativeFrom="margin">
-              <wp:posOffset>4690745</wp:posOffset>
+              <wp:posOffset>2347595</wp:posOffset>
             </wp:positionV>
             <wp:extent cx="6645910" cy="1607185"/>
             <wp:effectExtent l="38100" t="38100" r="40640" b="31115"/>
@@ -2838,12 +2734,13 @@
           </wp:anchor>
         </w:drawing>
       </w:r>
-      <w:r>
-        <w:rPr>
-          <w:lang w:val="en-US"/>
-        </w:rPr>
-        <w:tab/>
-      </w:r>
+    </w:p>
+    <w:p>
+      <w:pPr>
+        <w:rPr>
+          <w:lang w:val="en-US"/>
+        </w:rPr>
+      </w:pPr>
     </w:p>
     <w:p>
       <w:pPr>
@@ -2854,6 +2751,12 @@
           <w:lang w:val="en-US"/>
         </w:rPr>
       </w:pPr>
+      <w:r>
+        <w:rPr>
+          <w:lang w:val="en-US"/>
+        </w:rPr>
+        <w:tab/>
+      </w:r>
     </w:p>
     <w:p>
       <w:pPr>
@@ -2864,6 +2767,134 @@
           <w:lang w:val="en-US"/>
         </w:rPr>
       </w:pPr>
+      <w:r>
+        <w:rPr>
+          <w:noProof/>
+          <w:lang w:val="en-US"/>
+        </w:rPr>
+        <mc:AlternateContent>
+          <mc:Choice Requires="wps">
+            <w:drawing>
+              <wp:anchor distT="0" distB="0" distL="114300" distR="114300" simplePos="0" relativeHeight="251672576" behindDoc="0" locked="0" layoutInCell="1" allowOverlap="1" wp14:anchorId="4648559B" wp14:editId="47299AED">
+                <wp:simplePos x="0" y="0"/>
+                <wp:positionH relativeFrom="column">
+                  <wp:posOffset>7785</wp:posOffset>
+                </wp:positionH>
+                <wp:positionV relativeFrom="paragraph">
+                  <wp:posOffset>148866</wp:posOffset>
+                </wp:positionV>
+                <wp:extent cx="6470650" cy="730250"/>
+                <wp:effectExtent l="0" t="0" r="25400" b="12700"/>
+                <wp:wrapNone/>
+                <wp:docPr id="14" name="Rectangle: Rounded Corners 14"/>
+                <wp:cNvGraphicFramePr/>
+                <a:graphic xmlns:a="http://schemas.openxmlformats.org/drawingml/2006/main">
+                  <a:graphicData uri="http://schemas.microsoft.com/office/word/2010/wordprocessingShape">
+                    <wps:wsp>
+                      <wps:cNvSpPr/>
+                      <wps:spPr>
+                        <a:xfrm>
+                          <a:off x="0" y="0"/>
+                          <a:ext cx="6470650" cy="730250"/>
+                        </a:xfrm>
+                        <a:prstGeom prst="roundRect">
+                          <a:avLst/>
+                        </a:prstGeom>
+                        <a:solidFill>
+                          <a:schemeClr val="accent2">
+                            <a:lumMod val="20000"/>
+                            <a:lumOff val="80000"/>
+                          </a:schemeClr>
+                        </a:solidFill>
+                      </wps:spPr>
+                      <wps:style>
+                        <a:lnRef idx="2">
+                          <a:schemeClr val="accent1">
+                            <a:shade val="50000"/>
+                          </a:schemeClr>
+                        </a:lnRef>
+                        <a:fillRef idx="1">
+                          <a:schemeClr val="accent1"/>
+                        </a:fillRef>
+                        <a:effectRef idx="0">
+                          <a:schemeClr val="accent1"/>
+                        </a:effectRef>
+                        <a:fontRef idx="minor">
+                          <a:schemeClr val="lt1"/>
+                        </a:fontRef>
+                      </wps:style>
+                      <wps:txbx>
+                        <w:txbxContent>
+                          <w:p>
+                            <w:pPr>
+                              <w:jc w:val="center"/>
+                              <w:rPr>
+                                <w:color w:val="FF0000"/>
+                                <w:sz w:val="32"/>
+                                <w:szCs w:val="32"/>
+                                <w:lang w:val="en-US"/>
+                              </w:rPr>
+                            </w:pPr>
+                            <w:r>
+                              <w:rPr>
+                                <w:color w:val="FF0000"/>
+                                <w:sz w:val="32"/>
+                                <w:szCs w:val="32"/>
+                                <w:lang w:val="en-US"/>
+                              </w:rPr>
+                              <w:t>Pure virtual function</w:t>
+                            </w:r>
+                          </w:p>
+                        </w:txbxContent>
+                      </wps:txbx>
+                      <wps:bodyPr rot="0" spcFirstLastPara="0" vertOverflow="overflow" horzOverflow="overflow" vert="horz" wrap="square" lIns="91440" tIns="45720" rIns="91440" bIns="45720" numCol="1" spcCol="0" rtlCol="0" fromWordArt="0" anchor="ctr" anchorCtr="0" forceAA="0" compatLnSpc="1">
+                        <a:prstTxWarp prst="textNoShape">
+                          <a:avLst/>
+                        </a:prstTxWarp>
+                        <a:noAutofit/>
+                      </wps:bodyPr>
+                    </wps:wsp>
+                  </a:graphicData>
+                </a:graphic>
+                <wp14:sizeRelV relativeFrom="margin">
+                  <wp14:pctHeight>0</wp14:pctHeight>
+                </wp14:sizeRelV>
+              </wp:anchor>
+            </w:drawing>
+          </mc:Choice>
+          <mc:Fallback>
+            <w:pict>
+              <v:roundrect w14:anchorId="4648559B" id="Rectangle: Rounded Corners 14" o:spid="_x0000_s1037" style="position:absolute;margin-left:.6pt;margin-top:11.7pt;width:509.5pt;height:57.5pt;z-index:251672576;visibility:visible;mso-wrap-style:square;mso-height-percent:0;mso-wrap-distance-left:9pt;mso-wrap-distance-top:0;mso-wrap-distance-right:9pt;mso-wrap-distance-bottom:0;mso-position-horizontal:absolute;mso-position-horizontal-relative:text;mso-position-vertical:absolute;mso-position-vertical-relative:text;mso-height-percent:0;mso-height-relative:margin;v-text-anchor:middle" arcsize="10923f" o:gfxdata="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" fillcolor="#fbe4d5 [661]" strokecolor="#1f3763 [1604]" strokeweight="1pt">
+                <v:stroke joinstyle="miter"/>
+                <v:textbox>
+                  <w:txbxContent>
+                    <w:p>
+                      <w:pPr>
+                        <w:jc w:val="center"/>
+                        <w:rPr>
+                          <w:color w:val="FF0000"/>
+                          <w:sz w:val="32"/>
+                          <w:szCs w:val="32"/>
+                          <w:lang w:val="en-US"/>
+                        </w:rPr>
+                      </w:pPr>
+                      <w:r>
+                        <w:rPr>
+                          <w:color w:val="FF0000"/>
+                          <w:sz w:val="32"/>
+                          <w:szCs w:val="32"/>
+                          <w:lang w:val="en-US"/>
+                        </w:rPr>
+                        <w:t>Pure virtual function</w:t>
+                      </w:r>
+                    </w:p>
+                  </w:txbxContent>
+                </v:textbox>
+              </v:roundrect>
+            </w:pict>
+          </mc:Fallback>
+        </mc:AlternateContent>
+      </w:r>
     </w:p>
     <w:p>
       <w:pPr>
@@ -2894,132 +2925,21 @@
           <w:lang w:val="en-US"/>
         </w:rPr>
       </w:pPr>
-    </w:p>
-    <w:p>
-      <w:pPr>
-        <w:tabs>
-          <w:tab w:val="left" w:pos="6490"/>
-        </w:tabs>
-        <w:rPr>
-          <w:lang w:val="en-US"/>
-        </w:rPr>
-      </w:pPr>
-    </w:p>
-    <w:p>
-      <w:pPr>
-        <w:tabs>
-          <w:tab w:val="left" w:pos="6490"/>
-        </w:tabs>
-        <w:rPr>
-          <w:lang w:val="en-US"/>
-        </w:rPr>
-      </w:pPr>
-    </w:p>
-    <w:p>
-      <w:pPr>
-        <w:tabs>
-          <w:tab w:val="left" w:pos="6490"/>
-        </w:tabs>
-        <w:rPr>
-          <w:lang w:val="en-US"/>
-        </w:rPr>
-      </w:pPr>
-    </w:p>
-    <w:p>
-      <w:pPr>
-        <w:tabs>
-          <w:tab w:val="left" w:pos="6490"/>
-        </w:tabs>
-        <w:rPr>
-          <w:lang w:val="en-US"/>
-        </w:rPr>
-      </w:pPr>
-    </w:p>
-    <w:p>
-      <w:pPr>
-        <w:tabs>
-          <w:tab w:val="left" w:pos="6490"/>
-        </w:tabs>
-        <w:rPr>
-          <w:lang w:val="en-US"/>
-        </w:rPr>
-      </w:pPr>
-    </w:p>
-    <w:p>
-      <w:pPr>
-        <w:tabs>
-          <w:tab w:val="left" w:pos="6490"/>
-        </w:tabs>
-        <w:rPr>
-          <w:lang w:val="en-US"/>
-        </w:rPr>
-      </w:pPr>
-    </w:p>
-    <w:p>
-      <w:pPr>
-        <w:tabs>
-          <w:tab w:val="left" w:pos="6490"/>
-        </w:tabs>
-        <w:rPr>
-          <w:lang w:val="en-US"/>
-        </w:rPr>
-      </w:pPr>
-    </w:p>
-    <w:p>
-      <w:pPr>
-        <w:tabs>
-          <w:tab w:val="left" w:pos="6490"/>
-        </w:tabs>
-        <w:rPr>
-          <w:lang w:val="en-US"/>
-        </w:rPr>
-      </w:pPr>
-    </w:p>
-    <w:p>
-      <w:pPr>
-        <w:tabs>
-          <w:tab w:val="left" w:pos="6490"/>
-        </w:tabs>
-        <w:rPr>
-          <w:lang w:val="en-US"/>
-        </w:rPr>
-      </w:pPr>
-    </w:p>
-    <w:p>
-      <w:pPr>
-        <w:tabs>
-          <w:tab w:val="left" w:pos="6490"/>
-        </w:tabs>
-        <w:rPr>
-          <w:lang w:val="en-US"/>
-        </w:rPr>
-      </w:pPr>
-    </w:p>
-    <w:p>
-      <w:pPr>
-        <w:tabs>
-          <w:tab w:val="left" w:pos="6490"/>
-        </w:tabs>
-        <w:rPr>
-          <w:lang w:val="en-US"/>
-        </w:rPr>
-      </w:pPr>
       <w:r>
         <w:rPr>
           <w:noProof/>
           <w:lang w:val="en-US"/>
         </w:rPr>
-        <w:lastRenderedPageBreak/>
         <mc:AlternateContent>
           <mc:Choice Requires="wps">
             <w:drawing>
-              <wp:anchor distT="0" distB="0" distL="114300" distR="114300" simplePos="0" relativeHeight="251673600" behindDoc="0" locked="0" layoutInCell="1" allowOverlap="1" wp14:anchorId="4FEEB3ED" wp14:editId="01A4668C">
+              <wp:anchor distT="0" distB="0" distL="114300" distR="114300" simplePos="0" relativeHeight="251673600" behindDoc="0" locked="0" layoutInCell="1" allowOverlap="1" wp14:anchorId="4FEEB3ED" wp14:editId="2BC07196">
                 <wp:simplePos x="0" y="0"/>
                 <wp:positionH relativeFrom="column">
-                  <wp:posOffset>57150</wp:posOffset>
+                  <wp:posOffset>-70071</wp:posOffset>
                 </wp:positionH>
                 <wp:positionV relativeFrom="paragraph">
-                  <wp:posOffset>-171450</wp:posOffset>
+                  <wp:posOffset>218881</wp:posOffset>
                 </wp:positionV>
                 <wp:extent cx="6527800" cy="4095750"/>
                 <wp:effectExtent l="0" t="0" r="25400" b="19050"/>
@@ -3066,7 +2986,7 @@
                           <w:p>
                             <w:pPr>
                               <w:rPr>
-                                <w:color w:val="00B050"/>
+                                <w:color w:val="FF0000"/>
                                 <w:sz w:val="32"/>
                                 <w:szCs w:val="32"/>
                               </w:rPr>
@@ -3077,20 +2997,28 @@
                                 <w:sz w:val="32"/>
                                 <w:szCs w:val="32"/>
                               </w:rPr>
-                              <w:t>Virtual functions cannot be static and also cannot be a friend function of another class.</w:t>
+                              <w:t>V</w:t>
+                            </w:r>
+                            <w:r>
+                              <w:rPr>
+                                <w:color w:val="FF0000"/>
+                                <w:sz w:val="32"/>
+                                <w:szCs w:val="32"/>
+                              </w:rPr>
+                              <w:t>irtual functions cannot be static and also cannot be a friend function of another class.</w:t>
                             </w:r>
                           </w:p>
                           <w:p>
                             <w:pPr>
                               <w:rPr>
-                                <w:color w:val="00B050"/>
+                                <w:color w:val="FF0000"/>
                                 <w:sz w:val="32"/>
                                 <w:szCs w:val="32"/>
                               </w:rPr>
                             </w:pPr>
                             <w:r>
                               <w:rPr>
-                                <w:color w:val="00B050"/>
+                                <w:color w:val="FF0000"/>
                                 <w:sz w:val="32"/>
                                 <w:szCs w:val="32"/>
                               </w:rPr>
@@ -3100,14 +3028,14 @@
                           <w:p>
                             <w:pPr>
                               <w:rPr>
-                                <w:color w:val="00B050"/>
+                                <w:color w:val="FF0000"/>
                                 <w:sz w:val="32"/>
                                 <w:szCs w:val="32"/>
                               </w:rPr>
                             </w:pPr>
                             <w:r>
                               <w:rPr>
-                                <w:color w:val="00B050"/>
+                                <w:color w:val="FF0000"/>
                                 <w:sz w:val="32"/>
                                 <w:szCs w:val="32"/>
                               </w:rPr>
@@ -3117,14 +3045,14 @@
                           <w:p>
                             <w:pPr>
                               <w:rPr>
-                                <w:color w:val="00B050"/>
+                                <w:color w:val="FF0000"/>
                                 <w:sz w:val="32"/>
                                 <w:szCs w:val="32"/>
                               </w:rPr>
                             </w:pPr>
                             <w:r>
                               <w:rPr>
-                                <w:color w:val="00B050"/>
+                                <w:color w:val="FF0000"/>
                                 <w:sz w:val="32"/>
                                 <w:szCs w:val="32"/>
                               </w:rPr>
@@ -3134,14 +3062,14 @@
                           <w:p>
                             <w:pPr>
                               <w:rPr>
-                                <w:color w:val="00B050"/>
+                                <w:color w:val="FF0000"/>
                                 <w:sz w:val="32"/>
                                 <w:szCs w:val="32"/>
                               </w:rPr>
                             </w:pPr>
                             <w:r>
                               <w:rPr>
-                                <w:color w:val="00B050"/>
+                                <w:color w:val="FF0000"/>
                                 <w:sz w:val="32"/>
                                 <w:szCs w:val="32"/>
                               </w:rPr>
@@ -3170,14 +3098,14 @@
           </mc:Choice>
           <mc:Fallback>
             <w:pict>
-              <v:roundrect w14:anchorId="4FEEB3ED" id="Rectangle: Rounded Corners 15" o:spid="_x0000_s1039" style="position:absolute;margin-left:4.5pt;margin-top:-13.5pt;width:514pt;height:322.5pt;z-index:251673600;visibility:visible;mso-wrap-style:square;mso-width-percent:0;mso-height-percent:0;mso-wrap-distance-left:9pt;mso-wrap-distance-top:0;mso-wrap-distance-right:9pt;mso-wrap-distance-bottom:0;mso-position-horizontal:absolute;mso-position-horizontal-relative:text;mso-position-vertical:absolute;mso-position-vertical-relative:text;mso-width-percent:0;mso-height-percent:0;mso-width-relative:margin;mso-height-relative:margin;v-text-anchor:middle" arcsize="10923f" o:gfxdata="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" fillcolor="#dbdbdb [1302]" strokecolor="#1f3763 [1604]" strokeweight="1pt">
+              <v:roundrect w14:anchorId="4FEEB3ED" id="Rectangle: Rounded Corners 15" o:spid="_x0000_s1038" style="position:absolute;margin-left:-5.5pt;margin-top:17.25pt;width:514pt;height:322.5pt;z-index:251673600;visibility:visible;mso-wrap-style:square;mso-width-percent:0;mso-height-percent:0;mso-wrap-distance-left:9pt;mso-wrap-distance-top:0;mso-wrap-distance-right:9pt;mso-wrap-distance-bottom:0;mso-position-horizontal:absolute;mso-position-horizontal-relative:text;mso-position-vertical:absolute;mso-position-vertical-relative:text;mso-width-percent:0;mso-height-percent:0;mso-width-relative:margin;mso-height-relative:margin;v-text-anchor:middle" arcsize="10923f" o:gfxdata="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" fillcolor="#dbdbdb [1302]" strokecolor="#1f3763 [1604]" strokeweight="1pt">
                 <v:stroke joinstyle="miter"/>
                 <v:textbox>
                   <w:txbxContent>
                     <w:p>
                       <w:pPr>
                         <w:rPr>
-                          <w:color w:val="00B050"/>
+                          <w:color w:val="FF0000"/>
                           <w:sz w:val="32"/>
                           <w:szCs w:val="32"/>
                         </w:rPr>
@@ -3188,20 +3116,28 @@
                           <w:sz w:val="32"/>
                           <w:szCs w:val="32"/>
                         </w:rPr>
-                        <w:t>Virtual functions cannot be static and also cannot be a friend function of another class.</w:t>
+                        <w:t>V</w:t>
+                      </w:r>
+                      <w:r>
+                        <w:rPr>
+                          <w:color w:val="FF0000"/>
+                          <w:sz w:val="32"/>
+                          <w:szCs w:val="32"/>
+                        </w:rPr>
+                        <w:t>irtual functions cannot be static and also cannot be a friend function of another class.</w:t>
                       </w:r>
                     </w:p>
                     <w:p>
                       <w:pPr>
                         <w:rPr>
-                          <w:color w:val="00B050"/>
+                          <w:color w:val="FF0000"/>
                           <w:sz w:val="32"/>
                           <w:szCs w:val="32"/>
                         </w:rPr>
                       </w:pPr>
                       <w:r>
                         <w:rPr>
-                          <w:color w:val="00B050"/>
+                          <w:color w:val="FF0000"/>
                           <w:sz w:val="32"/>
                           <w:szCs w:val="32"/>
                         </w:rPr>
@@ -3211,14 +3147,14 @@
                     <w:p>
                       <w:pPr>
                         <w:rPr>
-                          <w:color w:val="00B050"/>
+                          <w:color w:val="FF0000"/>
                           <w:sz w:val="32"/>
                           <w:szCs w:val="32"/>
                         </w:rPr>
                       </w:pPr>
                       <w:r>
                         <w:rPr>
-                          <w:color w:val="00B050"/>
+                          <w:color w:val="FF0000"/>
                           <w:sz w:val="32"/>
                           <w:szCs w:val="32"/>
                         </w:rPr>
@@ -3228,14 +3164,14 @@
                     <w:p>
                       <w:pPr>
                         <w:rPr>
-                          <w:color w:val="00B050"/>
+                          <w:color w:val="FF0000"/>
                           <w:sz w:val="32"/>
                           <w:szCs w:val="32"/>
                         </w:rPr>
                       </w:pPr>
                       <w:r>
                         <w:rPr>
-                          <w:color w:val="00B050"/>
+                          <w:color w:val="FF0000"/>
                           <w:sz w:val="32"/>
                           <w:szCs w:val="32"/>
                         </w:rPr>
@@ -3245,14 +3181,14 @@
                     <w:p>
                       <w:pPr>
                         <w:rPr>
-                          <w:color w:val="00B050"/>
+                          <w:color w:val="FF0000"/>
                           <w:sz w:val="32"/>
                           <w:szCs w:val="32"/>
                         </w:rPr>
                       </w:pPr>
                       <w:r>
                         <w:rPr>
-                          <w:color w:val="00B050"/>
+                          <w:color w:val="FF0000"/>
                           <w:sz w:val="32"/>
                           <w:szCs w:val="32"/>
                         </w:rPr>
@@ -3266,6 +3202,126 @@
           </mc:Fallback>
         </mc:AlternateContent>
       </w:r>
+    </w:p>
+    <w:p>
+      <w:pPr>
+        <w:tabs>
+          <w:tab w:val="left" w:pos="6490"/>
+        </w:tabs>
+        <w:rPr>
+          <w:lang w:val="en-US"/>
+        </w:rPr>
+      </w:pPr>
+    </w:p>
+    <w:p>
+      <w:pPr>
+        <w:tabs>
+          <w:tab w:val="left" w:pos="6490"/>
+        </w:tabs>
+        <w:rPr>
+          <w:lang w:val="en-US"/>
+        </w:rPr>
+      </w:pPr>
+    </w:p>
+    <w:p>
+      <w:pPr>
+        <w:tabs>
+          <w:tab w:val="left" w:pos="6490"/>
+        </w:tabs>
+        <w:rPr>
+          <w:lang w:val="en-US"/>
+        </w:rPr>
+      </w:pPr>
+    </w:p>
+    <w:p>
+      <w:pPr>
+        <w:tabs>
+          <w:tab w:val="left" w:pos="6490"/>
+        </w:tabs>
+        <w:rPr>
+          <w:lang w:val="en-US"/>
+        </w:rPr>
+      </w:pPr>
+    </w:p>
+    <w:p>
+      <w:pPr>
+        <w:tabs>
+          <w:tab w:val="left" w:pos="6490"/>
+        </w:tabs>
+        <w:rPr>
+          <w:lang w:val="en-US"/>
+        </w:rPr>
+      </w:pPr>
+    </w:p>
+    <w:p>
+      <w:pPr>
+        <w:tabs>
+          <w:tab w:val="left" w:pos="6490"/>
+        </w:tabs>
+        <w:rPr>
+          <w:lang w:val="en-US"/>
+        </w:rPr>
+      </w:pPr>
+    </w:p>
+    <w:p>
+      <w:pPr>
+        <w:tabs>
+          <w:tab w:val="left" w:pos="6490"/>
+        </w:tabs>
+        <w:rPr>
+          <w:lang w:val="en-US"/>
+        </w:rPr>
+      </w:pPr>
+    </w:p>
+    <w:p>
+      <w:pPr>
+        <w:tabs>
+          <w:tab w:val="left" w:pos="6490"/>
+        </w:tabs>
+        <w:rPr>
+          <w:lang w:val="en-US"/>
+        </w:rPr>
+      </w:pPr>
+    </w:p>
+    <w:p>
+      <w:pPr>
+        <w:tabs>
+          <w:tab w:val="left" w:pos="6490"/>
+        </w:tabs>
+        <w:rPr>
+          <w:lang w:val="en-US"/>
+        </w:rPr>
+      </w:pPr>
+    </w:p>
+    <w:p>
+      <w:pPr>
+        <w:tabs>
+          <w:tab w:val="left" w:pos="6490"/>
+        </w:tabs>
+        <w:rPr>
+          <w:lang w:val="en-US"/>
+        </w:rPr>
+      </w:pPr>
+    </w:p>
+    <w:p>
+      <w:pPr>
+        <w:tabs>
+          <w:tab w:val="left" w:pos="6490"/>
+        </w:tabs>
+        <w:rPr>
+          <w:lang w:val="en-US"/>
+        </w:rPr>
+      </w:pPr>
+    </w:p>
+    <w:p>
+      <w:pPr>
+        <w:tabs>
+          <w:tab w:val="left" w:pos="6490"/>
+        </w:tabs>
+        <w:rPr>
+          <w:lang w:val="en-US"/>
+        </w:rPr>
+      </w:pPr>
     </w:p>
     <w:p>
       <w:pPr>
@@ -3348,7 +3404,25 @@
                                 <w:sz w:val="32"/>
                                 <w:szCs w:val="32"/>
                               </w:rPr>
-                              <w:t>Late binding(Runtime) is done in accordance with the content of pointer (i.e. location pointed to by pointer) and Early binding(Compile time) is done according to the type of pointer, since print() function is declared with virtual keyword so it will be bound at run-time (output is print derived class as pointer is pointing to object of derived class ) and show() is non-virtual so it will be bound during compile time(output is show base class as pointer is of base type ).</w:t>
+                              <w:t xml:space="preserve">Late </w:t>
+                            </w:r>
+                            <w:proofErr w:type="gramStart"/>
+                            <w:r>
+                              <w:rPr>
+                                <w:color w:val="00B050"/>
+                                <w:sz w:val="32"/>
+                                <w:szCs w:val="32"/>
+                              </w:rPr>
+                              <w:t>binding(</w:t>
+                            </w:r>
+                            <w:proofErr w:type="gramEnd"/>
+                            <w:r>
+                              <w:rPr>
+                                <w:color w:val="00B050"/>
+                                <w:sz w:val="32"/>
+                                <w:szCs w:val="32"/>
+                              </w:rPr>
+                              <w:t>Runtime) is done in accordance with the content of pointer (i.e. location pointed to by pointer) and Early binding(Compile time) is done according to the type of pointer, since print() function is declared with virtual keyword so it will be bound at run-time (output is print derived class as pointer is pointing to object of derived class ) and show() is non-virtual so it will be bound during compile time(output is show base class as pointer is of base type ).</w:t>
                             </w:r>
                           </w:p>
                           <w:p>
@@ -3390,7 +3464,7 @@
           </mc:Choice>
           <mc:Fallback>
             <w:pict>
-              <v:roundrect w14:anchorId="0DC94062" id="Rectangle: Rounded Corners 16" o:spid="_x0000_s1040" style="position:absolute;margin-left:-5.5pt;margin-top:306pt;width:550.5pt;height:333pt;z-index:251674624;visibility:visible;mso-wrap-style:square;mso-width-percent:0;mso-height-percent:0;mso-wrap-distance-left:9pt;mso-wrap-distance-top:0;mso-wrap-distance-right:9pt;mso-wrap-distance-bottom:0;mso-position-horizontal:absolute;mso-position-horizontal-relative:text;mso-position-vertical:absolute;mso-position-vertical-relative:text;mso-width-percent:0;mso-height-percent:0;mso-width-relative:margin;mso-height-relative:margin;v-text-anchor:middle" arcsize="10923f" o:gfxdata="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" fillcolor="#bdd6ee [1304]" strokecolor="#1f3763 [1604]" strokeweight="1pt">
+              <v:roundrect w14:anchorId="0DC94062" id="Rectangle: Rounded Corners 16" o:spid="_x0000_s1039" style="position:absolute;margin-left:-5.5pt;margin-top:306pt;width:550.5pt;height:333pt;z-index:251674624;visibility:visible;mso-wrap-style:square;mso-width-percent:0;mso-height-percent:0;mso-wrap-distance-left:9pt;mso-wrap-distance-top:0;mso-wrap-distance-right:9pt;mso-wrap-distance-bottom:0;mso-position-horizontal:absolute;mso-position-horizontal-relative:text;mso-position-vertical:absolute;mso-position-vertical-relative:text;mso-width-percent:0;mso-height-percent:0;mso-width-relative:margin;mso-height-relative:margin;v-text-anchor:middle" arcsize="10923f" o:gfxdata="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" fillcolor="#bdd6ee [1304]" strokecolor="#1f3763 [1604]" strokeweight="1pt">
                 <v:stroke joinstyle="miter"/>
                 <v:textbox>
                   <w:txbxContent>
@@ -3408,7 +3482,25 @@
                           <w:sz w:val="32"/>
                           <w:szCs w:val="32"/>
                         </w:rPr>
-                        <w:t>Late binding(Runtime) is done in accordance with the content of pointer (i.e. location pointed to by pointer) and Early binding(Compile time) is done according to the type of pointer, since print() function is declared with virtual keyword so it will be bound at run-time (output is print derived class as pointer is pointing to object of derived class ) and show() is non-virtual so it will be bound during compile time(output is show base class as pointer is of base type ).</w:t>
+                        <w:t xml:space="preserve">Late </w:t>
+                      </w:r>
+                      <w:proofErr w:type="gramStart"/>
+                      <w:r>
+                        <w:rPr>
+                          <w:color w:val="00B050"/>
+                          <w:sz w:val="32"/>
+                          <w:szCs w:val="32"/>
+                        </w:rPr>
+                        <w:t>binding(</w:t>
+                      </w:r>
+                      <w:proofErr w:type="gramEnd"/>
+                      <w:r>
+                        <w:rPr>
+                          <w:color w:val="00B050"/>
+                          <w:sz w:val="32"/>
+                          <w:szCs w:val="32"/>
+                        </w:rPr>
+                        <w:t>Runtime) is done in accordance with the content of pointer (i.e. location pointed to by pointer) and Early binding(Compile time) is done according to the type of pointer, since print() function is declared with virtual keyword so it will be bound at run-time (output is print derived class as pointer is pointing to object of derived class ) and show() is non-virtual so it will be bound during compile time(output is show base class as pointer is of base type ).</w:t>
                       </w:r>
                     </w:p>
                     <w:p>
@@ -3449,247 +3541,6 @@
           <w:lang w:val="en-US"/>
         </w:rPr>
       </w:pPr>
-    </w:p>
-    <w:p>
-      <w:pPr>
-        <w:rPr>
-          <w:lang w:val="en-US"/>
-        </w:rPr>
-      </w:pPr>
-    </w:p>
-    <w:p>
-      <w:pPr>
-        <w:rPr>
-          <w:lang w:val="en-US"/>
-        </w:rPr>
-      </w:pPr>
-    </w:p>
-    <w:p>
-      <w:pPr>
-        <w:rPr>
-          <w:lang w:val="en-US"/>
-        </w:rPr>
-      </w:pPr>
-    </w:p>
-    <w:p>
-      <w:pPr>
-        <w:rPr>
-          <w:lang w:val="en-US"/>
-        </w:rPr>
-      </w:pPr>
-    </w:p>
-    <w:p>
-      <w:pPr>
-        <w:rPr>
-          <w:lang w:val="en-US"/>
-        </w:rPr>
-      </w:pPr>
-    </w:p>
-    <w:p>
-      <w:pPr>
-        <w:rPr>
-          <w:lang w:val="en-US"/>
-        </w:rPr>
-      </w:pPr>
-    </w:p>
-    <w:p>
-      <w:pPr>
-        <w:rPr>
-          <w:lang w:val="en-US"/>
-        </w:rPr>
-      </w:pPr>
-    </w:p>
-    <w:p>
-      <w:pPr>
-        <w:jc w:val="right"/>
-        <w:rPr>
-          <w:lang w:val="en-US"/>
-        </w:rPr>
-      </w:pPr>
-    </w:p>
-    <w:p>
-      <w:pPr>
-        <w:jc w:val="right"/>
-        <w:rPr>
-          <w:lang w:val="en-US"/>
-        </w:rPr>
-      </w:pPr>
-    </w:p>
-    <w:p>
-      <w:pPr>
-        <w:jc w:val="right"/>
-        <w:rPr>
-          <w:lang w:val="en-US"/>
-        </w:rPr>
-      </w:pPr>
-    </w:p>
-    <w:p>
-      <w:pPr>
-        <w:jc w:val="right"/>
-        <w:rPr>
-          <w:lang w:val="en-US"/>
-        </w:rPr>
-      </w:pPr>
-    </w:p>
-    <w:p>
-      <w:pPr>
-        <w:jc w:val="right"/>
-        <w:rPr>
-          <w:lang w:val="en-US"/>
-        </w:rPr>
-      </w:pPr>
-    </w:p>
-    <w:p>
-      <w:pPr>
-        <w:jc w:val="right"/>
-        <w:rPr>
-          <w:lang w:val="en-US"/>
-        </w:rPr>
-      </w:pPr>
-    </w:p>
-    <w:p>
-      <w:pPr>
-        <w:jc w:val="right"/>
-        <w:rPr>
-          <w:lang w:val="en-US"/>
-        </w:rPr>
-      </w:pPr>
-    </w:p>
-    <w:p>
-      <w:pPr>
-        <w:jc w:val="right"/>
-        <w:rPr>
-          <w:lang w:val="en-US"/>
-        </w:rPr>
-      </w:pPr>
-    </w:p>
-    <w:p>
-      <w:pPr>
-        <w:jc w:val="right"/>
-        <w:rPr>
-          <w:lang w:val="en-US"/>
-        </w:rPr>
-      </w:pPr>
-    </w:p>
-    <w:p>
-      <w:pPr>
-        <w:jc w:val="right"/>
-        <w:rPr>
-          <w:lang w:val="en-US"/>
-        </w:rPr>
-      </w:pPr>
-    </w:p>
-    <w:p>
-      <w:pPr>
-        <w:jc w:val="right"/>
-        <w:rPr>
-          <w:lang w:val="en-US"/>
-        </w:rPr>
-      </w:pPr>
-    </w:p>
-    <w:p>
-      <w:pPr>
-        <w:jc w:val="right"/>
-        <w:rPr>
-          <w:lang w:val="en-US"/>
-        </w:rPr>
-      </w:pPr>
-    </w:p>
-    <w:p>
-      <w:pPr>
-        <w:jc w:val="right"/>
-        <w:rPr>
-          <w:lang w:val="en-US"/>
-        </w:rPr>
-      </w:pPr>
-    </w:p>
-    <w:p>
-      <w:pPr>
-        <w:jc w:val="right"/>
-        <w:rPr>
-          <w:lang w:val="en-US"/>
-        </w:rPr>
-      </w:pPr>
-    </w:p>
-    <w:p>
-      <w:pPr>
-        <w:jc w:val="right"/>
-        <w:rPr>
-          <w:lang w:val="en-US"/>
-        </w:rPr>
-      </w:pPr>
-    </w:p>
-    <w:p>
-      <w:pPr>
-        <w:jc w:val="right"/>
-        <w:rPr>
-          <w:lang w:val="en-US"/>
-        </w:rPr>
-      </w:pPr>
-    </w:p>
-    <w:p>
-      <w:pPr>
-        <w:jc w:val="right"/>
-        <w:rPr>
-          <w:lang w:val="en-US"/>
-        </w:rPr>
-      </w:pPr>
-    </w:p>
-    <w:p>
-      <w:pPr>
-        <w:jc w:val="right"/>
-        <w:rPr>
-          <w:lang w:val="en-US"/>
-        </w:rPr>
-      </w:pPr>
-    </w:p>
-    <w:p>
-      <w:pPr>
-        <w:jc w:val="right"/>
-        <w:rPr>
-          <w:lang w:val="en-US"/>
-        </w:rPr>
-      </w:pPr>
-    </w:p>
-    <w:p>
-      <w:pPr>
-        <w:jc w:val="right"/>
-        <w:rPr>
-          <w:lang w:val="en-US"/>
-        </w:rPr>
-      </w:pPr>
-    </w:p>
-    <w:p>
-      <w:pPr>
-        <w:jc w:val="right"/>
-        <w:rPr>
-          <w:lang w:val="en-US"/>
-        </w:rPr>
-      </w:pPr>
-    </w:p>
-    <w:p>
-      <w:pPr>
-        <w:jc w:val="right"/>
-        <w:rPr>
-          <w:lang w:val="en-US"/>
-        </w:rPr>
-      </w:pPr>
-    </w:p>
-    <w:p>
-      <w:pPr>
-        <w:jc w:val="right"/>
-        <w:rPr>
-          <w:lang w:val="en-US"/>
-        </w:rPr>
-      </w:pPr>
-    </w:p>
-    <w:p>
-      <w:pPr>
-        <w:jc w:val="right"/>
-        <w:rPr>
-          <w:lang w:val="en-US"/>
-        </w:rPr>
-      </w:pPr>
       <w:r>
         <w:rPr>
           <w:noProof/>
@@ -3699,13 +3550,13 @@
         <mc:AlternateContent>
           <mc:Choice Requires="wps">
             <w:drawing>
-              <wp:anchor distT="0" distB="0" distL="114300" distR="114300" simplePos="0" relativeHeight="251675648" behindDoc="0" locked="0" layoutInCell="1" allowOverlap="1" wp14:anchorId="652E0273" wp14:editId="435B7B71">
+              <wp:anchor distT="0" distB="0" distL="114300" distR="114300" simplePos="0" relativeHeight="251675648" behindDoc="0" locked="0" layoutInCell="1" allowOverlap="1" wp14:anchorId="652E0273" wp14:editId="19B1F209">
                 <wp:simplePos x="0" y="0"/>
                 <wp:positionH relativeFrom="column">
-                  <wp:posOffset>-165100</wp:posOffset>
+                  <wp:posOffset>-243509</wp:posOffset>
                 </wp:positionH>
                 <wp:positionV relativeFrom="paragraph">
-                  <wp:posOffset>-95250</wp:posOffset>
+                  <wp:posOffset>258390</wp:posOffset>
                 </wp:positionV>
                 <wp:extent cx="6959600" cy="2755900"/>
                 <wp:effectExtent l="0" t="0" r="12700" b="25400"/>
@@ -3788,7 +3639,79 @@
                                 <w:sz w:val="32"/>
                                 <w:szCs w:val="32"/>
                               </w:rPr>
-                              <w:t>Abstraction in Header files: One more type of abstraction in C++ can be header files. For example, consider the pow() method present in math.h header file. Whenever we need to calculate power of a number, we simply call the function pow() present in the math.h header file and pass the numbers as arguments without knowing the underlying algorithm according to which the function is actually calculating power of numbers.</w:t>
+                              <w:t xml:space="preserve">Abstraction in Header files: One more type of abstraction in C++ can be header files. For example, consider the </w:t>
+                            </w:r>
+                            <w:proofErr w:type="gramStart"/>
+                            <w:r>
+                              <w:rPr>
+                                <w:color w:val="00B050"/>
+                                <w:sz w:val="32"/>
+                                <w:szCs w:val="32"/>
+                              </w:rPr>
+                              <w:t>pow(</w:t>
+                            </w:r>
+                            <w:proofErr w:type="gramEnd"/>
+                            <w:r>
+                              <w:rPr>
+                                <w:color w:val="00B050"/>
+                                <w:sz w:val="32"/>
+                                <w:szCs w:val="32"/>
+                              </w:rPr>
+                              <w:t xml:space="preserve">) method present in </w:t>
+                            </w:r>
+                            <w:proofErr w:type="spellStart"/>
+                            <w:r>
+                              <w:rPr>
+                                <w:color w:val="00B050"/>
+                                <w:sz w:val="32"/>
+                                <w:szCs w:val="32"/>
+                              </w:rPr>
+                              <w:t>math.h</w:t>
+                            </w:r>
+                            <w:proofErr w:type="spellEnd"/>
+                            <w:r>
+                              <w:rPr>
+                                <w:color w:val="00B050"/>
+                                <w:sz w:val="32"/>
+                                <w:szCs w:val="32"/>
+                              </w:rPr>
+                              <w:t xml:space="preserve"> header file. Whenever we need to calculate power of a number, we simply call the function </w:t>
+                            </w:r>
+                            <w:proofErr w:type="gramStart"/>
+                            <w:r>
+                              <w:rPr>
+                                <w:color w:val="00B050"/>
+                                <w:sz w:val="32"/>
+                                <w:szCs w:val="32"/>
+                              </w:rPr>
+                              <w:t>pow(</w:t>
+                            </w:r>
+                            <w:proofErr w:type="gramEnd"/>
+                            <w:r>
+                              <w:rPr>
+                                <w:color w:val="00B050"/>
+                                <w:sz w:val="32"/>
+                                <w:szCs w:val="32"/>
+                              </w:rPr>
+                              <w:t xml:space="preserve">) present in the </w:t>
+                            </w:r>
+                            <w:proofErr w:type="spellStart"/>
+                            <w:r>
+                              <w:rPr>
+                                <w:color w:val="00B050"/>
+                                <w:sz w:val="32"/>
+                                <w:szCs w:val="32"/>
+                              </w:rPr>
+                              <w:t>math.h</w:t>
+                            </w:r>
+                            <w:proofErr w:type="spellEnd"/>
+                            <w:r>
+                              <w:rPr>
+                                <w:color w:val="00B050"/>
+                                <w:sz w:val="32"/>
+                                <w:szCs w:val="32"/>
+                              </w:rPr>
+                              <w:t xml:space="preserve"> header file and pass the numbers as arguments without knowing the underlying algorithm according to which the function is actually calculating power of numbers.</w:t>
                             </w:r>
                           </w:p>
                         </w:txbxContent>
@@ -3807,7 +3730,7 @@
           </mc:Choice>
           <mc:Fallback>
             <w:pict>
-              <v:roundrect w14:anchorId="652E0273" id="Rectangle: Rounded Corners 17" o:spid="_x0000_s1041" style="position:absolute;left:0;text-align:left;margin-left:-13pt;margin-top:-7.5pt;width:548pt;height:217pt;z-index:251675648;visibility:visible;mso-wrap-style:square;mso-wrap-distance-left:9pt;mso-wrap-distance-top:0;mso-wrap-distance-right:9pt;mso-wrap-distance-bottom:0;mso-position-horizontal:absolute;mso-position-horizontal-relative:text;mso-position-vertical:absolute;mso-position-vertical-relative:text;v-text-anchor:middle" arcsize="10923f" o:gfxdata="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" fillcolor="#aeaaaa [2414]" strokecolor="#1f3763 [1604]" strokeweight="1pt">
+              <v:roundrect w14:anchorId="652E0273" id="Rectangle: Rounded Corners 17" o:spid="_x0000_s1040" style="position:absolute;margin-left:-19.15pt;margin-top:20.35pt;width:548pt;height:217pt;z-index:251675648;visibility:visible;mso-wrap-style:square;mso-wrap-distance-left:9pt;mso-wrap-distance-top:0;mso-wrap-distance-right:9pt;mso-wrap-distance-bottom:0;mso-position-horizontal:absolute;mso-position-horizontal-relative:text;mso-position-vertical:absolute;mso-position-vertical-relative:text;v-text-anchor:middle" arcsize="10923f" o:gfxdata="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" fillcolor="#aeaaaa [2414]" strokecolor="#1f3763 [1604]" strokeweight="1pt">
                 <v:stroke joinstyle="miter"/>
                 <v:textbox>
                   <w:txbxContent>
@@ -3851,7 +3774,79 @@
                           <w:sz w:val="32"/>
                           <w:szCs w:val="32"/>
                         </w:rPr>
-                        <w:t>Abstraction in Header files: One more type of abstraction in C++ can be header files. For example, consider the pow() method present in math.h header file. Whenever we need to calculate power of a number, we simply call the function pow() present in the math.h header file and pass the numbers as arguments without knowing the underlying algorithm according to which the function is actually calculating power of numbers.</w:t>
+                        <w:t xml:space="preserve">Abstraction in Header files: One more type of abstraction in C++ can be header files. For example, consider the </w:t>
+                      </w:r>
+                      <w:proofErr w:type="gramStart"/>
+                      <w:r>
+                        <w:rPr>
+                          <w:color w:val="00B050"/>
+                          <w:sz w:val="32"/>
+                          <w:szCs w:val="32"/>
+                        </w:rPr>
+                        <w:t>pow(</w:t>
+                      </w:r>
+                      <w:proofErr w:type="gramEnd"/>
+                      <w:r>
+                        <w:rPr>
+                          <w:color w:val="00B050"/>
+                          <w:sz w:val="32"/>
+                          <w:szCs w:val="32"/>
+                        </w:rPr>
+                        <w:t xml:space="preserve">) method present in </w:t>
+                      </w:r>
+                      <w:proofErr w:type="spellStart"/>
+                      <w:r>
+                        <w:rPr>
+                          <w:color w:val="00B050"/>
+                          <w:sz w:val="32"/>
+                          <w:szCs w:val="32"/>
+                        </w:rPr>
+                        <w:t>math.h</w:t>
+                      </w:r>
+                      <w:proofErr w:type="spellEnd"/>
+                      <w:r>
+                        <w:rPr>
+                          <w:color w:val="00B050"/>
+                          <w:sz w:val="32"/>
+                          <w:szCs w:val="32"/>
+                        </w:rPr>
+                        <w:t xml:space="preserve"> header file. Whenever we need to calculate power of a number, we simply call the function </w:t>
+                      </w:r>
+                      <w:proofErr w:type="gramStart"/>
+                      <w:r>
+                        <w:rPr>
+                          <w:color w:val="00B050"/>
+                          <w:sz w:val="32"/>
+                          <w:szCs w:val="32"/>
+                        </w:rPr>
+                        <w:t>pow(</w:t>
+                      </w:r>
+                      <w:proofErr w:type="gramEnd"/>
+                      <w:r>
+                        <w:rPr>
+                          <w:color w:val="00B050"/>
+                          <w:sz w:val="32"/>
+                          <w:szCs w:val="32"/>
+                        </w:rPr>
+                        <w:t xml:space="preserve">) present in the </w:t>
+                      </w:r>
+                      <w:proofErr w:type="spellStart"/>
+                      <w:r>
+                        <w:rPr>
+                          <w:color w:val="00B050"/>
+                          <w:sz w:val="32"/>
+                          <w:szCs w:val="32"/>
+                        </w:rPr>
+                        <w:t>math.h</w:t>
+                      </w:r>
+                      <w:proofErr w:type="spellEnd"/>
+                      <w:r>
+                        <w:rPr>
+                          <w:color w:val="00B050"/>
+                          <w:sz w:val="32"/>
+                          <w:szCs w:val="32"/>
+                        </w:rPr>
+                        <w:t xml:space="preserve"> header file and pass the numbers as arguments without knowing the underlying algorithm according to which the function is actually calculating power of numbers.</w:t>
                       </w:r>
                     </w:p>
                   </w:txbxContent>
@@ -3861,6 +3856,247 @@
           </mc:Fallback>
         </mc:AlternateContent>
       </w:r>
+    </w:p>
+    <w:p>
+      <w:pPr>
+        <w:rPr>
+          <w:lang w:val="en-US"/>
+        </w:rPr>
+      </w:pPr>
+    </w:p>
+    <w:p>
+      <w:pPr>
+        <w:rPr>
+          <w:lang w:val="en-US"/>
+        </w:rPr>
+      </w:pPr>
+    </w:p>
+    <w:p>
+      <w:pPr>
+        <w:rPr>
+          <w:lang w:val="en-US"/>
+        </w:rPr>
+      </w:pPr>
+    </w:p>
+    <w:p>
+      <w:pPr>
+        <w:rPr>
+          <w:lang w:val="en-US"/>
+        </w:rPr>
+      </w:pPr>
+    </w:p>
+    <w:p>
+      <w:pPr>
+        <w:rPr>
+          <w:lang w:val="en-US"/>
+        </w:rPr>
+      </w:pPr>
+    </w:p>
+    <w:p>
+      <w:pPr>
+        <w:rPr>
+          <w:lang w:val="en-US"/>
+        </w:rPr>
+      </w:pPr>
+    </w:p>
+    <w:p>
+      <w:pPr>
+        <w:rPr>
+          <w:lang w:val="en-US"/>
+        </w:rPr>
+      </w:pPr>
+    </w:p>
+    <w:p>
+      <w:pPr>
+        <w:jc w:val="right"/>
+        <w:rPr>
+          <w:lang w:val="en-US"/>
+        </w:rPr>
+      </w:pPr>
+    </w:p>
+    <w:p>
+      <w:pPr>
+        <w:jc w:val="right"/>
+        <w:rPr>
+          <w:lang w:val="en-US"/>
+        </w:rPr>
+      </w:pPr>
+    </w:p>
+    <w:p>
+      <w:pPr>
+        <w:jc w:val="right"/>
+        <w:rPr>
+          <w:lang w:val="en-US"/>
+        </w:rPr>
+      </w:pPr>
+    </w:p>
+    <w:p>
+      <w:pPr>
+        <w:jc w:val="right"/>
+        <w:rPr>
+          <w:lang w:val="en-US"/>
+        </w:rPr>
+      </w:pPr>
+    </w:p>
+    <w:p>
+      <w:pPr>
+        <w:jc w:val="right"/>
+        <w:rPr>
+          <w:lang w:val="en-US"/>
+        </w:rPr>
+      </w:pPr>
+    </w:p>
+    <w:p>
+      <w:pPr>
+        <w:jc w:val="right"/>
+        <w:rPr>
+          <w:lang w:val="en-US"/>
+        </w:rPr>
+      </w:pPr>
+    </w:p>
+    <w:p>
+      <w:pPr>
+        <w:jc w:val="right"/>
+        <w:rPr>
+          <w:lang w:val="en-US"/>
+        </w:rPr>
+      </w:pPr>
+    </w:p>
+    <w:p>
+      <w:pPr>
+        <w:jc w:val="right"/>
+        <w:rPr>
+          <w:lang w:val="en-US"/>
+        </w:rPr>
+      </w:pPr>
+    </w:p>
+    <w:p>
+      <w:pPr>
+        <w:jc w:val="right"/>
+        <w:rPr>
+          <w:lang w:val="en-US"/>
+        </w:rPr>
+      </w:pPr>
+    </w:p>
+    <w:p>
+      <w:pPr>
+        <w:jc w:val="right"/>
+        <w:rPr>
+          <w:lang w:val="en-US"/>
+        </w:rPr>
+      </w:pPr>
+    </w:p>
+    <w:p>
+      <w:pPr>
+        <w:jc w:val="right"/>
+        <w:rPr>
+          <w:lang w:val="en-US"/>
+        </w:rPr>
+      </w:pPr>
+    </w:p>
+    <w:p>
+      <w:pPr>
+        <w:jc w:val="right"/>
+        <w:rPr>
+          <w:lang w:val="en-US"/>
+        </w:rPr>
+      </w:pPr>
+    </w:p>
+    <w:p>
+      <w:pPr>
+        <w:jc w:val="right"/>
+        <w:rPr>
+          <w:lang w:val="en-US"/>
+        </w:rPr>
+      </w:pPr>
+    </w:p>
+    <w:p>
+      <w:pPr>
+        <w:jc w:val="right"/>
+        <w:rPr>
+          <w:lang w:val="en-US"/>
+        </w:rPr>
+      </w:pPr>
+    </w:p>
+    <w:p>
+      <w:pPr>
+        <w:jc w:val="right"/>
+        <w:rPr>
+          <w:lang w:val="en-US"/>
+        </w:rPr>
+      </w:pPr>
+    </w:p>
+    <w:p>
+      <w:pPr>
+        <w:jc w:val="right"/>
+        <w:rPr>
+          <w:lang w:val="en-US"/>
+        </w:rPr>
+      </w:pPr>
+    </w:p>
+    <w:p>
+      <w:pPr>
+        <w:jc w:val="right"/>
+        <w:rPr>
+          <w:lang w:val="en-US"/>
+        </w:rPr>
+      </w:pPr>
+    </w:p>
+    <w:p>
+      <w:pPr>
+        <w:jc w:val="right"/>
+        <w:rPr>
+          <w:lang w:val="en-US"/>
+        </w:rPr>
+      </w:pPr>
+    </w:p>
+    <w:p>
+      <w:pPr>
+        <w:jc w:val="right"/>
+        <w:rPr>
+          <w:lang w:val="en-US"/>
+        </w:rPr>
+      </w:pPr>
+    </w:p>
+    <w:p>
+      <w:pPr>
+        <w:jc w:val="right"/>
+        <w:rPr>
+          <w:lang w:val="en-US"/>
+        </w:rPr>
+      </w:pPr>
+    </w:p>
+    <w:p>
+      <w:pPr>
+        <w:jc w:val="right"/>
+        <w:rPr>
+          <w:lang w:val="en-US"/>
+        </w:rPr>
+      </w:pPr>
+    </w:p>
+    <w:p>
+      <w:pPr>
+        <w:jc w:val="right"/>
+        <w:rPr>
+          <w:lang w:val="en-US"/>
+        </w:rPr>
+      </w:pPr>
+    </w:p>
+    <w:p>
+      <w:pPr>
+        <w:jc w:val="right"/>
+        <w:rPr>
+          <w:lang w:val="en-US"/>
+        </w:rPr>
+      </w:pPr>
+    </w:p>
+    <w:p>
+      <w:pPr>
+        <w:jc w:val="right"/>
+        <w:rPr>
+          <w:lang w:val="en-US"/>
+        </w:rPr>
+      </w:pPr>
     </w:p>
     <w:p>
       <w:pPr>
@@ -4035,7 +4271,7 @@
           </mc:Choice>
           <mc:Fallback>
             <w:pict>
-              <v:roundrect w14:anchorId="261802D0" id="Rectangle: Rounded Corners 19" o:spid="_x0000_s1042" style="position:absolute;left:0;text-align:left;margin-left:-9.5pt;margin-top:159.05pt;width:523pt;height:69.5pt;z-index:251677696;visibility:visible;mso-wrap-style:square;mso-height-percent:0;mso-wrap-distance-left:9pt;mso-wrap-distance-top:0;mso-wrap-distance-right:9pt;mso-wrap-distance-bottom:0;mso-position-horizontal:absolute;mso-position-horizontal-relative:text;mso-position-vertical:absolute;mso-position-vertical-relative:text;mso-height-percent:0;mso-height-relative:margin;v-text-anchor:middle" arcsize="10923f" o:gfxdata="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" fillcolor="#fbe4d5 [661]" strokecolor="#1f3763 [1604]" strokeweight="1pt">
+              <v:roundrect w14:anchorId="261802D0" id="Rectangle: Rounded Corners 19" o:spid="_x0000_s1041" style="position:absolute;left:0;text-align:left;margin-left:-9.5pt;margin-top:159.05pt;width:523pt;height:69.5pt;z-index:251677696;visibility:visible;mso-wrap-style:square;mso-height-percent:0;mso-wrap-distance-left:9pt;mso-wrap-distance-top:0;mso-wrap-distance-right:9pt;mso-wrap-distance-bottom:0;mso-position-horizontal:absolute;mso-position-horizontal-relative:text;mso-position-vertical:absolute;mso-position-vertical-relative:text;mso-height-percent:0;mso-height-relative:margin;v-text-anchor:middle" arcsize="10923f" o:gfxdata="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" fillcolor="#fbe4d5 [661]" strokecolor="#1f3763 [1604]" strokeweight="1pt">
                 <v:stroke joinstyle="miter"/>
                 <v:textbox>
                   <w:txbxContent>
@@ -4189,7 +4425,7 @@
           </mc:Choice>
           <mc:Fallback>
             <w:pict>
-              <v:roundrect w14:anchorId="7E8A3FF2" id="Rectangle: Rounded Corners 18" o:spid="_x0000_s1043" style="position:absolute;left:0;text-align:left;margin-left:-6.5pt;margin-top:58.55pt;width:504.5pt;height:76.5pt;z-index:251676672;visibility:visible;mso-wrap-style:square;mso-height-percent:0;mso-wrap-distance-left:9pt;mso-wrap-distance-top:0;mso-wrap-distance-right:9pt;mso-wrap-distance-bottom:0;mso-position-horizontal:absolute;mso-position-horizontal-relative:text;mso-position-vertical:absolute;mso-position-vertical-relative:text;mso-height-percent:0;mso-height-relative:margin;v-text-anchor:middle" arcsize="10923f" o:gfxdata="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" fillcolor="#e2efd9 [665]" strokecolor="#1f3763 [1604]" strokeweight="1pt">
+              <v:roundrect w14:anchorId="7E8A3FF2" id="Rectangle: Rounded Corners 18" o:spid="_x0000_s1042" style="position:absolute;left:0;text-align:left;margin-left:-6.5pt;margin-top:58.55pt;width:504.5pt;height:76.5pt;z-index:251676672;visibility:visible;mso-wrap-style:square;mso-height-percent:0;mso-wrap-distance-left:9pt;mso-wrap-distance-top:0;mso-wrap-distance-right:9pt;mso-wrap-distance-bottom:0;mso-position-horizontal:absolute;mso-position-horizontal-relative:text;mso-position-vertical:absolute;mso-position-vertical-relative:text;mso-height-percent:0;mso-height-relative:margin;v-text-anchor:middle" arcsize="10923f" o:gfxdata="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" fillcolor="#e2efd9 [665]" strokecolor="#1f3763 [1604]" strokeweight="1pt">
                 <v:stroke joinstyle="miter"/>
                 <v:textbox>
                   <w:txbxContent>

</xml_diff>